<commit_message>
Add Robot Framework test files for Lab4 Workshop Registration
</commit_message>
<xml_diff>
--- a/Lab4_TestScript.docx
+++ b/Lab4_TestScript.docx
@@ -782,29 +782,7 @@
           <w:cs/>
           <w:lang w:bidi="th-TH"/>
         </w:rPr>
-        <w:t>ฟอร</w:t>
-      </w:r>
-      <w:proofErr w:type="spellStart"/>
-      <w:r>
-        <w:rPr>
-          <w:rFonts w:ascii="TH SarabunPSK" w:hAnsi="TH SarabunPSK" w:cs="TH SarabunPSK" w:hint="cs"/>
-          <w:sz w:val="32"/>
-          <w:szCs w:val="32"/>
-          <w:cs/>
-          <w:lang w:bidi="th-TH"/>
-        </w:rPr>
-        <w:t>์แมต</w:t>
-      </w:r>
-      <w:proofErr w:type="spellEnd"/>
-      <w:r>
-        <w:rPr>
-          <w:rFonts w:ascii="TH SarabunPSK" w:hAnsi="TH SarabunPSK" w:cs="TH SarabunPSK" w:hint="cs"/>
-          <w:sz w:val="32"/>
-          <w:szCs w:val="32"/>
-          <w:cs/>
-          <w:lang w:bidi="th-TH"/>
-        </w:rPr>
-        <w:t xml:space="preserve">ของเบอร์โทรศัพท์ที่อนุญาตให้กรอกคือ </w:t>
+        <w:t xml:space="preserve">ฟอร์แมตของเบอร์โทรศัพท์ที่อนุญาตให้กรอกคือ </w:t>
       </w:r>
       <w:r>
         <w:rPr>
@@ -1201,6 +1179,7 @@
           <w:rFonts w:ascii="TH SarabunPSK" w:hAnsi="TH SarabunPSK" w:cs="TH SarabunPSK"/>
           <w:sz w:val="32"/>
           <w:szCs w:val="32"/>
+          <w:lang w:bidi="th-TH"/>
         </w:rPr>
       </w:pPr>
       <w:r>
@@ -1270,20 +1249,30 @@
       </w:pPr>
       <w:r>
         <w:rPr>
-          <w:rFonts w:ascii="TH SarabunPSK" w:hAnsi="TH SarabunPSK" w:cs="TH SarabunPSK" w:hint="cs"/>
-          <w:sz w:val="32"/>
-          <w:szCs w:val="32"/>
-        </w:rPr>
-        <w:t>______________________________________________________________________________________________________________________________________________________________</w:t>
-      </w:r>
-      <w:r>
-        <w:rPr>
-          <w:rFonts w:ascii="TH SarabunPSK" w:hAnsi="TH SarabunPSK" w:cs="TH SarabunPSK" w:hint="cs"/>
-          <w:sz w:val="32"/>
-          <w:szCs w:val="32"/>
-        </w:rPr>
-        <w:lastRenderedPageBreak/>
-        <w:t>______________________________________________________________________________________________________________________________________________________________</w:t>
+          <w:rFonts w:ascii="TH SarabunPSK" w:hAnsi="TH SarabunPSK" w:cs="TH SarabunPSK"/>
+          <w:sz w:val="32"/>
+          <w:szCs w:val="32"/>
+          <w:lang w:bidi="th-TH"/>
+        </w:rPr>
+        <w:t>- GPU: N</w:t>
+      </w:r>
+      <w:r>
+        <w:rPr>
+          <w:rFonts w:ascii="TH SarabunPSK" w:hAnsi="TH SarabunPSK" w:cs="TH SarabunPSK"/>
+          <w:sz w:val="32"/>
+          <w:szCs w:val="32"/>
+          <w:lang w:bidi="th-TH"/>
+        </w:rPr>
+        <w:t>vidia</w:t>
+      </w:r>
+      <w:r>
+        <w:rPr>
+          <w:rFonts w:ascii="TH SarabunPSK" w:hAnsi="TH SarabunPSK" w:cs="TH SarabunPSK"/>
+          <w:sz w:val="32"/>
+          <w:szCs w:val="32"/>
+          <w:lang w:bidi="th-TH"/>
+        </w:rPr>
+        <w:t xml:space="preserve"> RTX 4070</w:t>
       </w:r>
     </w:p>
     <w:p>
@@ -1292,11 +1281,61 @@
         <w:spacing w:before="240" w:line="240" w:lineRule="auto"/>
         <w:ind w:left="357"/>
         <w:rPr>
+          <w:rFonts w:ascii="TH SarabunPSK" w:hAnsi="TH SarabunPSK" w:cs="TH SarabunPSK" w:hint="cs"/>
+          <w:sz w:val="32"/>
+          <w:szCs w:val="32"/>
+          <w:lang w:bidi="th-TH"/>
+        </w:rPr>
+      </w:pPr>
+      <w:r>
+        <w:rPr>
           <w:rFonts w:ascii="TH SarabunPSK" w:hAnsi="TH SarabunPSK" w:cs="TH SarabunPSK"/>
           <w:sz w:val="32"/>
           <w:szCs w:val="32"/>
-        </w:rPr>
-      </w:pPr>
+          <w:cs/>
+          <w:lang w:bidi="th-TH"/>
+        </w:rPr>
+        <w:t xml:space="preserve">- </w:t>
+      </w:r>
+      <w:r>
+        <w:rPr>
+          <w:rFonts w:ascii="TH SarabunPSK" w:hAnsi="TH SarabunPSK" w:cs="TH SarabunPSK"/>
+          <w:sz w:val="32"/>
+          <w:szCs w:val="32"/>
+          <w:lang w:bidi="th-TH"/>
+        </w:rPr>
+        <w:t xml:space="preserve">CPU: Intel Core </w:t>
+      </w:r>
+      <w:proofErr w:type="spellStart"/>
+      <w:r>
+        <w:rPr>
+          <w:rFonts w:ascii="TH SarabunPSK" w:hAnsi="TH SarabunPSK" w:cs="TH SarabunPSK"/>
+          <w:sz w:val="32"/>
+          <w:szCs w:val="32"/>
+          <w:lang w:bidi="th-TH"/>
+        </w:rPr>
+        <w:t>i</w:t>
+      </w:r>
+      <w:proofErr w:type="spellEnd"/>
+      <w:r>
+        <w:rPr>
+          <w:rFonts w:ascii="TH SarabunPSK" w:hAnsi="TH SarabunPSK" w:cs="TH SarabunPSK"/>
+          <w:sz w:val="32"/>
+          <w:szCs w:val="32"/>
+          <w:cs/>
+          <w:lang w:bidi="th-TH"/>
+        </w:rPr>
+        <w:t>5-</w:t>
+      </w:r>
+      <w:r>
+        <w:rPr>
+          <w:rFonts w:ascii="TH SarabunPSK" w:hAnsi="TH SarabunPSK" w:cs="TH SarabunPSK"/>
+          <w:sz w:val="32"/>
+          <w:szCs w:val="32"/>
+          <w:lang w:bidi="th-TH"/>
+        </w:rPr>
+        <w:t>13500</w:t>
+      </w:r>
     </w:p>
     <w:p>
       <w:pPr>
@@ -1312,63 +1351,66 @@
       </w:pPr>
       <w:r>
         <w:rPr>
-          <w:rFonts w:ascii="TH SarabunPSK" w:hAnsi="TH SarabunPSK" w:cs="TH SarabunPSK" w:hint="cs"/>
-          <w:sz w:val="32"/>
-          <w:szCs w:val="32"/>
-        </w:rPr>
-        <w:t>3</w:t>
-      </w:r>
-      <w:r>
-        <w:rPr>
-          <w:rFonts w:ascii="TH SarabunPSK" w:hAnsi="TH SarabunPSK" w:cs="TH SarabunPSK" w:hint="cs"/>
+          <w:rFonts w:ascii="TH SarabunPSK" w:hAnsi="TH SarabunPSK" w:cs="TH SarabunPSK"/>
           <w:sz w:val="32"/>
           <w:szCs w:val="32"/>
           <w:cs/>
           <w:lang w:bidi="th-TH"/>
         </w:rPr>
-        <w:t>.</w:t>
-      </w:r>
-      <w:r>
-        <w:rPr>
-          <w:rFonts w:ascii="TH SarabunPSK" w:hAnsi="TH SarabunPSK" w:cs="TH SarabunPSK" w:hint="cs"/>
-          <w:sz w:val="32"/>
-          <w:szCs w:val="32"/>
-        </w:rPr>
-        <w:t xml:space="preserve">2 </w:t>
-      </w:r>
-      <w:r>
-        <w:rPr>
-          <w:rFonts w:ascii="TH SarabunPSK" w:hAnsi="TH SarabunPSK" w:cs="TH SarabunPSK" w:hint="cs"/>
+        <w:t xml:space="preserve">- </w:t>
+      </w:r>
+      <w:r>
+        <w:rPr>
+          <w:rFonts w:ascii="TH SarabunPSK" w:hAnsi="TH SarabunPSK" w:cs="TH SarabunPSK"/>
+          <w:sz w:val="32"/>
+          <w:szCs w:val="32"/>
+          <w:lang w:bidi="th-TH"/>
+        </w:rPr>
+        <w:t>RAM:</w:t>
+      </w:r>
+      <w:r>
+        <w:rPr>
+          <w:rFonts w:ascii="TH SarabunPSK" w:hAnsi="TH SarabunPSK" w:cs="TH SarabunPSK"/>
+          <w:sz w:val="32"/>
+          <w:szCs w:val="32"/>
+          <w:lang w:bidi="th-TH"/>
+        </w:rPr>
+        <w:t xml:space="preserve"> </w:t>
+      </w:r>
+      <w:r>
+        <w:rPr>
+          <w:rFonts w:ascii="TH SarabunPSK" w:hAnsi="TH SarabunPSK" w:cs="TH SarabunPSK"/>
           <w:sz w:val="32"/>
           <w:szCs w:val="32"/>
           <w:cs/>
           <w:lang w:bidi="th-TH"/>
         </w:rPr>
-        <w:t>ซอฟต์แวร์ (</w:t>
-      </w:r>
-      <w:r>
-        <w:rPr>
-          <w:rFonts w:ascii="TH SarabunPSK" w:hAnsi="TH SarabunPSK" w:cs="TH SarabunPSK" w:hint="cs"/>
-          <w:sz w:val="32"/>
-          <w:szCs w:val="32"/>
-        </w:rPr>
-        <w:t>Software</w:t>
-      </w:r>
-      <w:r>
-        <w:rPr>
-          <w:rFonts w:ascii="TH SarabunPSK" w:hAnsi="TH SarabunPSK" w:cs="TH SarabunPSK" w:hint="cs"/>
-          <w:sz w:val="32"/>
-          <w:szCs w:val="32"/>
-          <w:cs/>
-          <w:lang w:bidi="th-TH"/>
-        </w:rPr>
-        <w:t>)</w:t>
+        <w:t xml:space="preserve">หรือ </w:t>
+      </w:r>
+      <w:r>
+        <w:rPr>
+          <w:rFonts w:ascii="TH SarabunPSK" w:hAnsi="TH SarabunPSK" w:cs="TH SarabunPSK"/>
+          <w:sz w:val="32"/>
+          <w:szCs w:val="32"/>
+          <w:lang w:bidi="th-TH"/>
+        </w:rPr>
+        <w:t>32</w:t>
+      </w:r>
+      <w:r>
+        <w:rPr>
+          <w:rFonts w:ascii="TH SarabunPSK" w:hAnsi="TH SarabunPSK" w:cs="TH SarabunPSK"/>
+          <w:sz w:val="32"/>
+          <w:szCs w:val="32"/>
+          <w:lang w:bidi="th-TH"/>
+        </w:rPr>
+        <w:t xml:space="preserve"> GB</w:t>
       </w:r>
     </w:p>
     <w:p>
       <w:pPr>
         <w:pStyle w:val="ListParagraph"/>
-        <w:ind w:left="360"/>
+        <w:spacing w:before="240" w:line="240" w:lineRule="auto"/>
+        <w:ind w:left="357"/>
         <w:rPr>
           <w:rFonts w:ascii="TH SarabunPSK" w:hAnsi="TH SarabunPSK" w:cs="TH SarabunPSK"/>
           <w:sz w:val="32"/>
@@ -1378,18 +1420,56 @@
       </w:pPr>
       <w:r>
         <w:rPr>
-          <w:rFonts w:ascii="TH SarabunPSK" w:hAnsi="TH SarabunPSK" w:cs="TH SarabunPSK" w:hint="cs"/>
-          <w:sz w:val="32"/>
-          <w:szCs w:val="32"/>
-          <w:lang w:bidi="th-TH"/>
-        </w:rPr>
-        <w:t>___________________________________________________________________________________________________________________________________________________________________________________________________________________________________________________________________________________________________________________________________________________________________________________________________________</w:t>
+          <w:rFonts w:ascii="TH SarabunPSK" w:hAnsi="TH SarabunPSK" w:cs="TH SarabunPSK"/>
+          <w:sz w:val="32"/>
+          <w:szCs w:val="32"/>
+          <w:cs/>
+          <w:lang w:bidi="th-TH"/>
+        </w:rPr>
+        <w:t xml:space="preserve">- </w:t>
+      </w:r>
+      <w:r>
+        <w:rPr>
+          <w:rFonts w:ascii="TH SarabunPSK" w:hAnsi="TH SarabunPSK" w:cs="TH SarabunPSK"/>
+          <w:sz w:val="32"/>
+          <w:szCs w:val="32"/>
+          <w:lang w:bidi="th-TH"/>
+        </w:rPr>
+        <w:t>Storage:</w:t>
+      </w:r>
+      <w:r>
+        <w:rPr>
+          <w:rFonts w:ascii="TH SarabunPSK" w:hAnsi="TH SarabunPSK" w:cs="TH SarabunPSK"/>
+          <w:sz w:val="32"/>
+          <w:szCs w:val="32"/>
+          <w:lang w:bidi="th-TH"/>
+        </w:rPr>
+        <w:t xml:space="preserve"> </w:t>
+      </w:r>
+      <w:r>
+        <w:rPr>
+          <w:rFonts w:ascii="TH SarabunPSK" w:hAnsi="TH SarabunPSK" w:cs="TH SarabunPSK"/>
+          <w:sz w:val="32"/>
+          <w:szCs w:val="32"/>
+          <w:lang w:bidi="th-TH"/>
+        </w:rPr>
+        <w:t>SSD</w:t>
+      </w:r>
+      <w:r>
+        <w:rPr>
+          <w:rFonts w:ascii="TH SarabunPSK" w:hAnsi="TH SarabunPSK" w:cs="TH SarabunPSK"/>
+          <w:sz w:val="32"/>
+          <w:szCs w:val="32"/>
+          <w:lang w:bidi="th-TH"/>
+        </w:rPr>
+        <w:t xml:space="preserve"> 1 TB</w:t>
       </w:r>
     </w:p>
     <w:p>
       <w:pPr>
         <w:pStyle w:val="ListParagraph"/>
-        <w:ind w:left="360"/>
+        <w:spacing w:before="240" w:line="240" w:lineRule="auto"/>
+        <w:ind w:left="357"/>
         <w:rPr>
           <w:rFonts w:ascii="TH SarabunPSK" w:hAnsi="TH SarabunPSK" w:cs="TH SarabunPSK"/>
           <w:sz w:val="32"/>
@@ -1399,70 +1479,434 @@
       </w:pPr>
       <w:r>
         <w:rPr>
-          <w:rFonts w:ascii="TH SarabunPSK" w:hAnsi="TH SarabunPSK" w:cs="TH SarabunPSK" w:hint="cs"/>
-          <w:sz w:val="32"/>
-          <w:szCs w:val="32"/>
-          <w:lang w:bidi="th-TH"/>
-        </w:rPr>
-        <w:t>3</w:t>
-      </w:r>
-      <w:r>
-        <w:rPr>
-          <w:rFonts w:ascii="TH SarabunPSK" w:hAnsi="TH SarabunPSK" w:cs="TH SarabunPSK" w:hint="cs"/>
+          <w:rFonts w:ascii="TH SarabunPSK" w:hAnsi="TH SarabunPSK" w:cs="TH SarabunPSK"/>
           <w:sz w:val="32"/>
           <w:szCs w:val="32"/>
           <w:cs/>
           <w:lang w:bidi="th-TH"/>
         </w:rPr>
-        <w:t>.</w:t>
-      </w:r>
-      <w:r>
-        <w:rPr>
-          <w:rFonts w:ascii="TH SarabunPSK" w:hAnsi="TH SarabunPSK" w:cs="TH SarabunPSK" w:hint="cs"/>
-          <w:sz w:val="32"/>
-          <w:szCs w:val="32"/>
-          <w:lang w:bidi="th-TH"/>
-        </w:rPr>
-        <w:t xml:space="preserve">3 </w:t>
-      </w:r>
-      <w:r>
-        <w:rPr>
-          <w:rFonts w:ascii="TH SarabunPSK" w:hAnsi="TH SarabunPSK" w:cs="TH SarabunPSK" w:hint="cs"/>
+        <w:t xml:space="preserve">- </w:t>
+      </w:r>
+      <w:r>
+        <w:rPr>
+          <w:rFonts w:ascii="TH SarabunPSK" w:hAnsi="TH SarabunPSK" w:cs="TH SarabunPSK"/>
+          <w:sz w:val="32"/>
+          <w:szCs w:val="32"/>
+          <w:lang w:bidi="th-TH"/>
+        </w:rPr>
+        <w:t>Monitor:</w:t>
+      </w:r>
+      <w:r>
+        <w:rPr>
+          <w:rFonts w:ascii="TH SarabunPSK" w:hAnsi="TH SarabunPSK" w:cs="TH SarabunPSK"/>
+          <w:sz w:val="32"/>
+          <w:szCs w:val="32"/>
+          <w:lang w:bidi="th-TH"/>
+        </w:rPr>
+        <w:t xml:space="preserve"> Acer</w:t>
+      </w:r>
+      <w:r>
+        <w:rPr>
+          <w:rFonts w:ascii="TH SarabunPSK" w:hAnsi="TH SarabunPSK" w:cs="TH SarabunPSK"/>
           <w:sz w:val="32"/>
           <w:szCs w:val="32"/>
           <w:cs/>
           <w:lang w:bidi="th-TH"/>
         </w:rPr>
-        <w:t>ผู้ทดสอบ (</w:t>
-      </w:r>
-      <w:r>
-        <w:rPr>
-          <w:rFonts w:ascii="TH SarabunPSK" w:hAnsi="TH SarabunPSK" w:cs="TH SarabunPSK" w:hint="cs"/>
-          <w:sz w:val="32"/>
-          <w:szCs w:val="32"/>
-          <w:lang w:bidi="th-TH"/>
-        </w:rPr>
-        <w:t>Human</w:t>
-      </w:r>
-      <w:r>
-        <w:rPr>
-          <w:rFonts w:ascii="TH SarabunPSK" w:hAnsi="TH SarabunPSK" w:cs="TH SarabunPSK" w:hint="cs"/>
+        <w:t xml:space="preserve"> 1920</w:t>
+      </w:r>
+      <w:r>
+        <w:rPr>
+          <w:rFonts w:ascii="TH SarabunPSK" w:hAnsi="TH SarabunPSK" w:cs="TH SarabunPSK"/>
+          <w:sz w:val="32"/>
+          <w:szCs w:val="32"/>
+          <w:lang w:bidi="th-TH"/>
+        </w:rPr>
+        <w:t>x</w:t>
+      </w:r>
+      <w:r>
+        <w:rPr>
+          <w:rFonts w:ascii="TH SarabunPSK" w:hAnsi="TH SarabunPSK" w:cs="TH SarabunPSK"/>
           <w:sz w:val="32"/>
           <w:szCs w:val="32"/>
           <w:cs/>
           <w:lang w:bidi="th-TH"/>
         </w:rPr>
-        <w:t>)</w:t>
+        <w:t>1080</w:t>
+      </w:r>
+      <w:r>
+        <w:rPr>
+          <w:rFonts w:ascii="TH SarabunPSK" w:hAnsi="TH SarabunPSK" w:cs="TH SarabunPSK"/>
+          <w:sz w:val="32"/>
+          <w:szCs w:val="32"/>
+          <w:lang w:bidi="th-TH"/>
+        </w:rPr>
+        <w:t xml:space="preserve"> 200Hz</w:t>
       </w:r>
     </w:p>
     <w:p>
       <w:pPr>
         <w:pStyle w:val="ListParagraph"/>
+        <w:spacing w:before="240" w:line="240" w:lineRule="auto"/>
+        <w:ind w:left="357"/>
+        <w:rPr>
+          <w:rFonts w:ascii="TH SarabunPSK" w:hAnsi="TH SarabunPSK" w:cs="TH SarabunPSK"/>
+          <w:sz w:val="32"/>
+          <w:szCs w:val="32"/>
+          <w:lang w:bidi="th-TH"/>
+        </w:rPr>
+      </w:pPr>
+      <w:r>
+        <w:rPr>
+          <w:rFonts w:ascii="TH SarabunPSK" w:hAnsi="TH SarabunPSK" w:cs="TH SarabunPSK" w:hint="cs"/>
+          <w:sz w:val="32"/>
+          <w:szCs w:val="32"/>
+        </w:rPr>
+        <w:t>3</w:t>
+      </w:r>
+      <w:r>
+        <w:rPr>
+          <w:rFonts w:ascii="TH SarabunPSK" w:hAnsi="TH SarabunPSK" w:cs="TH SarabunPSK" w:hint="cs"/>
+          <w:sz w:val="32"/>
+          <w:szCs w:val="32"/>
+          <w:cs/>
+          <w:lang w:bidi="th-TH"/>
+        </w:rPr>
+        <w:t>.</w:t>
+      </w:r>
+      <w:r>
+        <w:rPr>
+          <w:rFonts w:ascii="TH SarabunPSK" w:hAnsi="TH SarabunPSK" w:cs="TH SarabunPSK" w:hint="cs"/>
+          <w:sz w:val="32"/>
+          <w:szCs w:val="32"/>
+        </w:rPr>
+        <w:t xml:space="preserve">2 </w:t>
+      </w:r>
+      <w:r>
+        <w:rPr>
+          <w:rFonts w:ascii="TH SarabunPSK" w:hAnsi="TH SarabunPSK" w:cs="TH SarabunPSK" w:hint="cs"/>
+          <w:sz w:val="32"/>
+          <w:szCs w:val="32"/>
+          <w:cs/>
+          <w:lang w:bidi="th-TH"/>
+        </w:rPr>
+        <w:t>ซอฟต์แวร์ (</w:t>
+      </w:r>
+      <w:r>
+        <w:rPr>
+          <w:rFonts w:ascii="TH SarabunPSK" w:hAnsi="TH SarabunPSK" w:cs="TH SarabunPSK" w:hint="cs"/>
+          <w:sz w:val="32"/>
+          <w:szCs w:val="32"/>
+        </w:rPr>
+        <w:t>Software</w:t>
+      </w:r>
+      <w:r>
+        <w:rPr>
+          <w:rFonts w:ascii="TH SarabunPSK" w:hAnsi="TH SarabunPSK" w:cs="TH SarabunPSK" w:hint="cs"/>
+          <w:sz w:val="32"/>
+          <w:szCs w:val="32"/>
+          <w:cs/>
+          <w:lang w:bidi="th-TH"/>
+        </w:rPr>
+        <w:t>)</w:t>
+      </w:r>
+    </w:p>
+    <w:p>
+      <w:pPr>
+        <w:pStyle w:val="ListParagraph"/>
         <w:ind w:left="360"/>
         <w:rPr>
           <w:rFonts w:ascii="TH SarabunPSK" w:hAnsi="TH SarabunPSK" w:cs="TH SarabunPSK"/>
           <w:sz w:val="32"/>
           <w:szCs w:val="32"/>
+          <w:lang w:bidi="th-TH"/>
+        </w:rPr>
+      </w:pPr>
+      <w:r>
+        <w:rPr>
+          <w:rFonts w:ascii="TH SarabunPSK" w:hAnsi="TH SarabunPSK" w:cs="TH SarabunPSK"/>
+          <w:sz w:val="32"/>
+          <w:szCs w:val="32"/>
+          <w:lang w:bidi="th-TH"/>
+        </w:rPr>
+        <w:t>- OS: Windows 11</w:t>
+      </w:r>
+      <w:r>
+        <w:rPr>
+          <w:rFonts w:ascii="TH SarabunPSK" w:hAnsi="TH SarabunPSK" w:cs="TH SarabunPSK"/>
+          <w:sz w:val="32"/>
+          <w:szCs w:val="32"/>
+          <w:lang w:bidi="th-TH"/>
+        </w:rPr>
+        <w:t xml:space="preserve"> Home</w:t>
+      </w:r>
+    </w:p>
+    <w:p>
+      <w:pPr>
+        <w:pStyle w:val="ListParagraph"/>
+        <w:ind w:left="360"/>
+        <w:rPr>
+          <w:rFonts w:ascii="TH SarabunPSK" w:hAnsi="TH SarabunPSK" w:cs="TH SarabunPSK"/>
+          <w:sz w:val="32"/>
+          <w:szCs w:val="32"/>
+          <w:lang w:bidi="th-TH"/>
+        </w:rPr>
+      </w:pPr>
+      <w:r>
+        <w:rPr>
+          <w:rFonts w:ascii="TH SarabunPSK" w:hAnsi="TH SarabunPSK" w:cs="TH SarabunPSK"/>
+          <w:sz w:val="32"/>
+          <w:szCs w:val="32"/>
+          <w:lang w:bidi="th-TH"/>
+        </w:rPr>
+        <w:t>- Python: 3.1</w:t>
+      </w:r>
+      <w:r>
+        <w:rPr>
+          <w:rFonts w:ascii="TH SarabunPSK" w:hAnsi="TH SarabunPSK" w:cs="TH SarabunPSK"/>
+          <w:sz w:val="32"/>
+          <w:szCs w:val="32"/>
+          <w:lang w:bidi="th-TH"/>
+        </w:rPr>
+        <w:t>2</w:t>
+      </w:r>
+      <w:r>
+        <w:rPr>
+          <w:rFonts w:ascii="TH SarabunPSK" w:hAnsi="TH SarabunPSK" w:cs="TH SarabunPSK"/>
+          <w:sz w:val="32"/>
+          <w:szCs w:val="32"/>
+          <w:lang w:bidi="th-TH"/>
+        </w:rPr>
+        <w:t>.1</w:t>
+      </w:r>
+      <w:r>
+        <w:rPr>
+          <w:rFonts w:ascii="TH SarabunPSK" w:hAnsi="TH SarabunPSK" w:cs="TH SarabunPSK"/>
+          <w:sz w:val="32"/>
+          <w:szCs w:val="32"/>
+          <w:lang w:bidi="th-TH"/>
+        </w:rPr>
+        <w:t>0</w:t>
+      </w:r>
+    </w:p>
+    <w:p>
+      <w:pPr>
+        <w:pStyle w:val="ListParagraph"/>
+        <w:ind w:left="360"/>
+        <w:rPr>
+          <w:rFonts w:ascii="TH SarabunPSK" w:hAnsi="TH SarabunPSK" w:cs="TH SarabunPSK"/>
+          <w:sz w:val="32"/>
+          <w:szCs w:val="32"/>
+          <w:lang w:bidi="th-TH"/>
+        </w:rPr>
+      </w:pPr>
+      <w:r>
+        <w:rPr>
+          <w:rFonts w:ascii="TH SarabunPSK" w:hAnsi="TH SarabunPSK" w:cs="TH SarabunPSK"/>
+          <w:sz w:val="32"/>
+          <w:szCs w:val="32"/>
+          <w:lang w:bidi="th-TH"/>
+        </w:rPr>
+        <w:lastRenderedPageBreak/>
+        <w:t>- Robot Framework: 7.</w:t>
+      </w:r>
+      <w:r>
+        <w:rPr>
+          <w:rFonts w:ascii="TH SarabunPSK" w:hAnsi="TH SarabunPSK" w:cs="TH SarabunPSK"/>
+          <w:sz w:val="32"/>
+          <w:szCs w:val="32"/>
+          <w:lang w:bidi="th-TH"/>
+        </w:rPr>
+        <w:t>4</w:t>
+      </w:r>
+      <w:r>
+        <w:rPr>
+          <w:rFonts w:ascii="TH SarabunPSK" w:hAnsi="TH SarabunPSK" w:cs="TH SarabunPSK"/>
+          <w:sz w:val="32"/>
+          <w:szCs w:val="32"/>
+          <w:lang w:bidi="th-TH"/>
+        </w:rPr>
+        <w:t>.1</w:t>
+      </w:r>
+    </w:p>
+    <w:p>
+      <w:pPr>
+        <w:pStyle w:val="ListParagraph"/>
+        <w:ind w:left="360"/>
+        <w:rPr>
+          <w:rFonts w:ascii="TH SarabunPSK" w:hAnsi="TH SarabunPSK" w:cs="TH SarabunPSK"/>
+          <w:sz w:val="32"/>
+          <w:szCs w:val="32"/>
+          <w:lang w:bidi="th-TH"/>
+        </w:rPr>
+      </w:pPr>
+      <w:r>
+        <w:rPr>
+          <w:rFonts w:ascii="TH SarabunPSK" w:hAnsi="TH SarabunPSK" w:cs="TH SarabunPSK"/>
+          <w:sz w:val="32"/>
+          <w:szCs w:val="32"/>
+          <w:lang w:bidi="th-TH"/>
+        </w:rPr>
+        <w:t xml:space="preserve">- </w:t>
+      </w:r>
+      <w:proofErr w:type="spellStart"/>
+      <w:r>
+        <w:rPr>
+          <w:rFonts w:ascii="TH SarabunPSK" w:hAnsi="TH SarabunPSK" w:cs="TH SarabunPSK"/>
+          <w:sz w:val="32"/>
+          <w:szCs w:val="32"/>
+          <w:lang w:bidi="th-TH"/>
+        </w:rPr>
+        <w:t>SeleniumLibrary</w:t>
+      </w:r>
+      <w:proofErr w:type="spellEnd"/>
+      <w:r>
+        <w:rPr>
+          <w:rFonts w:ascii="TH SarabunPSK" w:hAnsi="TH SarabunPSK" w:cs="TH SarabunPSK"/>
+          <w:sz w:val="32"/>
+          <w:szCs w:val="32"/>
+          <w:lang w:bidi="th-TH"/>
+        </w:rPr>
+        <w:t>: 6.7.0</w:t>
+      </w:r>
+    </w:p>
+    <w:p>
+      <w:pPr>
+        <w:pStyle w:val="ListParagraph"/>
+        <w:ind w:left="360"/>
+        <w:rPr>
+          <w:rFonts w:ascii="TH SarabunPSK" w:hAnsi="TH SarabunPSK" w:cs="TH SarabunPSK"/>
+          <w:sz w:val="32"/>
+          <w:szCs w:val="32"/>
+          <w:lang w:bidi="th-TH"/>
+        </w:rPr>
+      </w:pPr>
+      <w:r>
+        <w:rPr>
+          <w:rFonts w:ascii="TH SarabunPSK" w:hAnsi="TH SarabunPSK" w:cs="TH SarabunPSK"/>
+          <w:sz w:val="32"/>
+          <w:szCs w:val="32"/>
+          <w:lang w:bidi="th-TH"/>
+        </w:rPr>
+        <w:t>- Browser: Chrome for Testing 143.0.7499.170</w:t>
+      </w:r>
+    </w:p>
+    <w:p>
+      <w:pPr>
+        <w:pStyle w:val="ListParagraph"/>
+        <w:ind w:left="360"/>
+        <w:rPr>
+          <w:rFonts w:ascii="TH SarabunPSK" w:hAnsi="TH SarabunPSK" w:cs="TH SarabunPSK"/>
+          <w:sz w:val="32"/>
+          <w:szCs w:val="32"/>
+          <w:lang w:bidi="th-TH"/>
+        </w:rPr>
+      </w:pPr>
+      <w:r>
+        <w:rPr>
+          <w:rFonts w:ascii="TH SarabunPSK" w:hAnsi="TH SarabunPSK" w:cs="TH SarabunPSK"/>
+          <w:sz w:val="32"/>
+          <w:szCs w:val="32"/>
+          <w:lang w:bidi="th-TH"/>
+        </w:rPr>
+        <w:t xml:space="preserve">- </w:t>
+      </w:r>
+      <w:proofErr w:type="spellStart"/>
+      <w:r>
+        <w:rPr>
+          <w:rFonts w:ascii="TH SarabunPSK" w:hAnsi="TH SarabunPSK" w:cs="TH SarabunPSK"/>
+          <w:sz w:val="32"/>
+          <w:szCs w:val="32"/>
+          <w:lang w:bidi="th-TH"/>
+        </w:rPr>
+        <w:t>ChromeDriver</w:t>
+      </w:r>
+      <w:proofErr w:type="spellEnd"/>
+      <w:r>
+        <w:rPr>
+          <w:rFonts w:ascii="TH SarabunPSK" w:hAnsi="TH SarabunPSK" w:cs="TH SarabunPSK"/>
+          <w:sz w:val="32"/>
+          <w:szCs w:val="32"/>
+          <w:lang w:bidi="th-TH"/>
+        </w:rPr>
+        <w:t>: 143.0.7499.169 (r1536371)</w:t>
+      </w:r>
+    </w:p>
+    <w:p>
+      <w:pPr>
+        <w:pStyle w:val="ListParagraph"/>
+        <w:ind w:left="360"/>
+        <w:rPr>
+          <w:rFonts w:ascii="TH SarabunPSK" w:hAnsi="TH SarabunPSK" w:cs="TH SarabunPSK"/>
+          <w:sz w:val="32"/>
+          <w:szCs w:val="32"/>
+          <w:lang w:bidi="th-TH"/>
+        </w:rPr>
+      </w:pPr>
+      <w:r>
+        <w:rPr>
+          <w:rFonts w:ascii="TH SarabunPSK" w:hAnsi="TH SarabunPSK" w:cs="TH SarabunPSK"/>
+          <w:sz w:val="32"/>
+          <w:szCs w:val="32"/>
+          <w:lang w:bidi="th-TH"/>
+        </w:rPr>
+        <w:t>- V</w:t>
+      </w:r>
+      <w:r>
+        <w:rPr>
+          <w:rFonts w:ascii="TH SarabunPSK" w:hAnsi="TH SarabunPSK" w:cs="TH SarabunPSK"/>
+          <w:sz w:val="32"/>
+          <w:szCs w:val="32"/>
+          <w:lang w:bidi="th-TH"/>
+        </w:rPr>
+        <w:t xml:space="preserve">isual </w:t>
+      </w:r>
+      <w:r>
+        <w:rPr>
+          <w:rFonts w:ascii="TH SarabunPSK" w:hAnsi="TH SarabunPSK" w:cs="TH SarabunPSK"/>
+          <w:sz w:val="32"/>
+          <w:szCs w:val="32"/>
+          <w:lang w:bidi="th-TH"/>
+        </w:rPr>
+        <w:t>S</w:t>
+      </w:r>
+      <w:r>
+        <w:rPr>
+          <w:rFonts w:ascii="TH SarabunPSK" w:hAnsi="TH SarabunPSK" w:cs="TH SarabunPSK"/>
+          <w:sz w:val="32"/>
+          <w:szCs w:val="32"/>
+          <w:lang w:bidi="th-TH"/>
+        </w:rPr>
+        <w:t xml:space="preserve">tudio </w:t>
+      </w:r>
+      <w:r>
+        <w:rPr>
+          <w:rFonts w:ascii="TH SarabunPSK" w:hAnsi="TH SarabunPSK" w:cs="TH SarabunPSK"/>
+          <w:sz w:val="32"/>
+          <w:szCs w:val="32"/>
+          <w:lang w:bidi="th-TH"/>
+        </w:rPr>
+        <w:t>C</w:t>
+      </w:r>
+      <w:r>
+        <w:rPr>
+          <w:rFonts w:ascii="TH SarabunPSK" w:hAnsi="TH SarabunPSK" w:cs="TH SarabunPSK"/>
+          <w:sz w:val="32"/>
+          <w:szCs w:val="32"/>
+          <w:lang w:bidi="th-TH"/>
+        </w:rPr>
+        <w:t>ode</w:t>
+      </w:r>
+    </w:p>
+    <w:p>
+      <w:pPr>
+        <w:pStyle w:val="ListParagraph"/>
+        <w:ind w:left="360"/>
+        <w:rPr>
+          <w:rFonts w:ascii="TH SarabunPSK" w:hAnsi="TH SarabunPSK" w:cs="TH SarabunPSK"/>
+          <w:sz w:val="32"/>
+          <w:szCs w:val="32"/>
+          <w:lang w:bidi="th-TH"/>
         </w:rPr>
       </w:pPr>
       <w:r>
@@ -1472,7 +1916,210 @@
           <w:szCs w:val="32"/>
           <w:lang w:bidi="th-TH"/>
         </w:rPr>
-        <w:t>_____________________________________________________________________________________________________________________________________________________________________________________________________________________________________________</w:t>
+        <w:t>3</w:t>
+      </w:r>
+      <w:r>
+        <w:rPr>
+          <w:rFonts w:ascii="TH SarabunPSK" w:hAnsi="TH SarabunPSK" w:cs="TH SarabunPSK" w:hint="cs"/>
+          <w:sz w:val="32"/>
+          <w:szCs w:val="32"/>
+          <w:cs/>
+          <w:lang w:bidi="th-TH"/>
+        </w:rPr>
+        <w:t>.</w:t>
+      </w:r>
+      <w:r>
+        <w:rPr>
+          <w:rFonts w:ascii="TH SarabunPSK" w:hAnsi="TH SarabunPSK" w:cs="TH SarabunPSK" w:hint="cs"/>
+          <w:sz w:val="32"/>
+          <w:szCs w:val="32"/>
+          <w:lang w:bidi="th-TH"/>
+        </w:rPr>
+        <w:t xml:space="preserve">3 </w:t>
+      </w:r>
+      <w:r>
+        <w:rPr>
+          <w:rFonts w:ascii="TH SarabunPSK" w:hAnsi="TH SarabunPSK" w:cs="TH SarabunPSK" w:hint="cs"/>
+          <w:sz w:val="32"/>
+          <w:szCs w:val="32"/>
+          <w:cs/>
+          <w:lang w:bidi="th-TH"/>
+        </w:rPr>
+        <w:t>ผู้ทดสอบ (</w:t>
+      </w:r>
+      <w:r>
+        <w:rPr>
+          <w:rFonts w:ascii="TH SarabunPSK" w:hAnsi="TH SarabunPSK" w:cs="TH SarabunPSK" w:hint="cs"/>
+          <w:sz w:val="32"/>
+          <w:szCs w:val="32"/>
+          <w:lang w:bidi="th-TH"/>
+        </w:rPr>
+        <w:t>Human</w:t>
+      </w:r>
+      <w:r>
+        <w:rPr>
+          <w:rFonts w:ascii="TH SarabunPSK" w:hAnsi="TH SarabunPSK" w:cs="TH SarabunPSK" w:hint="cs"/>
+          <w:sz w:val="32"/>
+          <w:szCs w:val="32"/>
+          <w:cs/>
+          <w:lang w:bidi="th-TH"/>
+        </w:rPr>
+        <w:t>)</w:t>
+      </w:r>
+    </w:p>
+    <w:p>
+      <w:pPr>
+        <w:pStyle w:val="ListParagraph"/>
+        <w:tabs>
+          <w:tab w:val="left" w:pos="3708"/>
+        </w:tabs>
+        <w:ind w:left="360"/>
+        <w:rPr>
+          <w:rFonts w:ascii="TH SarabunPSK" w:hAnsi="TH SarabunPSK" w:cs="TH SarabunPSK" w:hint="cs"/>
+          <w:sz w:val="32"/>
+          <w:szCs w:val="32"/>
+          <w:lang w:bidi="th-TH"/>
+        </w:rPr>
+      </w:pPr>
+      <w:r>
+        <w:rPr>
+          <w:rFonts w:ascii="TH SarabunPSK" w:hAnsi="TH SarabunPSK" w:cs="TH SarabunPSK"/>
+          <w:sz w:val="32"/>
+          <w:szCs w:val="32"/>
+          <w:lang w:bidi="th-TH"/>
+        </w:rPr>
+        <w:t xml:space="preserve">- </w:t>
+      </w:r>
+      <w:r>
+        <w:rPr>
+          <w:rFonts w:ascii="TH SarabunPSK" w:hAnsi="TH SarabunPSK" w:cs="TH SarabunPSK"/>
+          <w:sz w:val="32"/>
+          <w:szCs w:val="32"/>
+          <w:cs/>
+          <w:lang w:bidi="th-TH"/>
+        </w:rPr>
+        <w:t xml:space="preserve">ชื่อ-นามสกุล: </w:t>
+      </w:r>
+      <w:r>
+        <w:rPr>
+          <w:rFonts w:ascii="TH SarabunPSK" w:hAnsi="TH SarabunPSK" w:cs="TH SarabunPSK" w:hint="cs"/>
+          <w:sz w:val="32"/>
+          <w:szCs w:val="32"/>
+          <w:cs/>
+          <w:lang w:bidi="th-TH"/>
+        </w:rPr>
+        <w:t>วรชาติ ปรัญญา</w:t>
+      </w:r>
+    </w:p>
+    <w:p>
+      <w:pPr>
+        <w:pStyle w:val="ListParagraph"/>
+        <w:ind w:left="360"/>
+        <w:rPr>
+          <w:rFonts w:ascii="TH SarabunPSK" w:hAnsi="TH SarabunPSK" w:cs="TH SarabunPSK"/>
+          <w:sz w:val="32"/>
+          <w:szCs w:val="32"/>
+          <w:lang w:bidi="th-TH"/>
+        </w:rPr>
+      </w:pPr>
+      <w:r>
+        <w:rPr>
+          <w:rFonts w:ascii="TH SarabunPSK" w:hAnsi="TH SarabunPSK" w:cs="TH SarabunPSK"/>
+          <w:sz w:val="32"/>
+          <w:szCs w:val="32"/>
+          <w:lang w:bidi="th-TH"/>
+        </w:rPr>
+        <w:t xml:space="preserve">- </w:t>
+      </w:r>
+      <w:r>
+        <w:rPr>
+          <w:rFonts w:ascii="TH SarabunPSK" w:hAnsi="TH SarabunPSK" w:cs="TH SarabunPSK"/>
+          <w:sz w:val="32"/>
+          <w:szCs w:val="32"/>
+          <w:cs/>
+          <w:lang w:bidi="th-TH"/>
+        </w:rPr>
+        <w:t>รหัสนักศึกษา:</w:t>
+      </w:r>
+      <w:r>
+        <w:rPr>
+          <w:rFonts w:ascii="TH SarabunPSK" w:hAnsi="TH SarabunPSK" w:cs="TH SarabunPSK" w:hint="cs"/>
+          <w:sz w:val="32"/>
+          <w:szCs w:val="32"/>
+          <w:cs/>
+          <w:lang w:bidi="th-TH"/>
+        </w:rPr>
+        <w:t xml:space="preserve"> </w:t>
+      </w:r>
+      <w:r>
+        <w:rPr>
+          <w:rFonts w:ascii="TH SarabunPSK" w:hAnsi="TH SarabunPSK" w:cs="TH SarabunPSK"/>
+          <w:sz w:val="32"/>
+          <w:szCs w:val="32"/>
+          <w:lang w:bidi="th-TH"/>
+        </w:rPr>
+        <w:t>663380399-6</w:t>
+      </w:r>
+    </w:p>
+    <w:p>
+      <w:pPr>
+        <w:pStyle w:val="ListParagraph"/>
+        <w:ind w:left="360"/>
+        <w:rPr>
+          <w:rFonts w:ascii="TH SarabunPSK" w:hAnsi="TH SarabunPSK" w:cs="TH SarabunPSK" w:hint="cs"/>
+          <w:sz w:val="32"/>
+          <w:szCs w:val="32"/>
+          <w:lang w:bidi="th-TH"/>
+        </w:rPr>
+      </w:pPr>
+      <w:r>
+        <w:rPr>
+          <w:rFonts w:ascii="TH SarabunPSK" w:hAnsi="TH SarabunPSK" w:cs="TH SarabunPSK"/>
+          <w:sz w:val="32"/>
+          <w:szCs w:val="32"/>
+          <w:lang w:bidi="th-TH"/>
+        </w:rPr>
+        <w:t>- Section 4</w:t>
+      </w:r>
+    </w:p>
+    <w:p>
+      <w:pPr>
+        <w:pStyle w:val="ListParagraph"/>
+        <w:ind w:left="360"/>
+        <w:rPr>
+          <w:rFonts w:ascii="TH SarabunPSK" w:hAnsi="TH SarabunPSK" w:cs="TH SarabunPSK"/>
+          <w:sz w:val="32"/>
+          <w:szCs w:val="32"/>
+          <w:lang w:bidi="th-TH"/>
+        </w:rPr>
+      </w:pPr>
+      <w:r>
+        <w:rPr>
+          <w:rFonts w:ascii="TH SarabunPSK" w:hAnsi="TH SarabunPSK" w:cs="TH SarabunPSK"/>
+          <w:sz w:val="32"/>
+          <w:szCs w:val="32"/>
+          <w:lang w:bidi="th-TH"/>
+        </w:rPr>
+        <w:t xml:space="preserve">- </w:t>
+      </w:r>
+      <w:r>
+        <w:rPr>
+          <w:rFonts w:ascii="TH SarabunPSK" w:hAnsi="TH SarabunPSK" w:cs="TH SarabunPSK"/>
+          <w:sz w:val="32"/>
+          <w:szCs w:val="32"/>
+          <w:cs/>
+          <w:lang w:bidi="th-TH"/>
+        </w:rPr>
+        <w:t xml:space="preserve">สาขา: </w:t>
+      </w:r>
+      <w:r>
+        <w:rPr>
+          <w:rFonts w:ascii="TH SarabunPSK" w:hAnsi="TH SarabunPSK" w:cs="TH SarabunPSK"/>
+          <w:sz w:val="32"/>
+          <w:szCs w:val="32"/>
+          <w:lang w:bidi="th-TH"/>
+        </w:rPr>
+        <w:t>Computer Science, College of Computing, KKU</w:t>
       </w:r>
     </w:p>
     <w:p>
@@ -1915,38 +2562,61 @@
           <w:lang w:bidi="th-TH"/>
         </w:rPr>
       </w:pPr>
+      <w:r>
+        <w:rPr>
+          <w:rFonts w:ascii="TH SarabunPSK" w:hAnsi="TH SarabunPSK" w:cs="TH SarabunPSK"/>
+          <w:sz w:val="32"/>
+          <w:szCs w:val="32"/>
+          <w:lang w:bidi="th-TH"/>
+        </w:rPr>
+        <w:drawing>
+          <wp:inline distT="0" distB="0" distL="0" distR="0" wp14:anchorId="2C0AE07A" wp14:editId="44EBE24F">
+            <wp:extent cx="4663440" cy="4368986"/>
+            <wp:effectExtent l="0" t="0" r="3810" b="0"/>
+            <wp:docPr id="1464029330" name="Picture 1"/>
+            <wp:cNvGraphicFramePr>
+              <a:graphicFrameLocks xmlns:a="http://schemas.openxmlformats.org/drawingml/2006/main" noChangeAspect="1"/>
+            </wp:cNvGraphicFramePr>
+            <a:graphic xmlns:a="http://schemas.openxmlformats.org/drawingml/2006/main">
+              <a:graphicData uri="http://schemas.openxmlformats.org/drawingml/2006/picture">
+                <pic:pic xmlns:pic="http://schemas.openxmlformats.org/drawingml/2006/picture">
+                  <pic:nvPicPr>
+                    <pic:cNvPr id="1464029330" name=""/>
+                    <pic:cNvPicPr/>
+                  </pic:nvPicPr>
+                  <pic:blipFill>
+                    <a:blip r:embed="rId10"/>
+                    <a:stretch>
+                      <a:fillRect/>
+                    </a:stretch>
+                  </pic:blipFill>
+                  <pic:spPr>
+                    <a:xfrm>
+                      <a:off x="0" y="0"/>
+                      <a:ext cx="4671474" cy="4376512"/>
+                    </a:xfrm>
+                    <a:prstGeom prst="rect">
+                      <a:avLst/>
+                    </a:prstGeom>
+                  </pic:spPr>
+                </pic:pic>
+              </a:graphicData>
+            </a:graphic>
+          </wp:inline>
+        </w:drawing>
+      </w:r>
     </w:p>
     <w:p>
       <w:pPr>
         <w:rPr>
-          <w:rFonts w:ascii="TH SarabunPSK" w:hAnsi="TH SarabunPSK" w:cs="TH SarabunPSK" w:hint="cs"/>
-          <w:sz w:val="32"/>
-          <w:szCs w:val="32"/>
-          <w:lang w:bidi="th-TH"/>
-        </w:rPr>
-      </w:pPr>
-    </w:p>
-    <w:p>
-      <w:pPr>
-        <w:rPr>
           <w:rFonts w:ascii="TH SarabunPSK" w:hAnsi="TH SarabunPSK" w:cs="TH SarabunPSK"/>
           <w:sz w:val="32"/>
           <w:szCs w:val="32"/>
-          <w:lang w:bidi="th-TH"/>
-        </w:rPr>
-      </w:pPr>
-    </w:p>
-    <w:p>
-      <w:pPr>
-        <w:rPr>
-          <w:rFonts w:ascii="TH SarabunPSK" w:hAnsi="TH SarabunPSK" w:cs="TH SarabunPSK"/>
-          <w:sz w:val="32"/>
-          <w:szCs w:val="32"/>
           <w:cs/>
           <w:lang w:bidi="th-TH"/>
         </w:rPr>
         <w:sectPr>
-          <w:headerReference w:type="default" r:id="rId10"/>
+          <w:headerReference w:type="default" r:id="rId11"/>
           <w:pgSz w:w="12240" w:h="15840"/>
           <w:pgMar w:top="1440" w:right="1440" w:bottom="1440" w:left="1440" w:header="720" w:footer="720" w:gutter="0"/>
           <w:cols w:space="720"/>
@@ -1965,11 +2635,11 @@
         <w:gridCol w:w="630"/>
         <w:gridCol w:w="2617"/>
         <w:gridCol w:w="1890"/>
-        <w:gridCol w:w="2759"/>
-        <w:gridCol w:w="2164"/>
-        <w:gridCol w:w="439"/>
-        <w:gridCol w:w="2279"/>
-        <w:gridCol w:w="1352"/>
+        <w:gridCol w:w="1475"/>
+        <w:gridCol w:w="4563"/>
+        <w:gridCol w:w="636"/>
+        <w:gridCol w:w="1245"/>
+        <w:gridCol w:w="1475"/>
       </w:tblGrid>
       <w:tr>
         <w:tc>
@@ -2275,17 +2945,7 @@
                 <w:cs/>
                 <w:lang w:bidi="th-TH"/>
               </w:rPr>
-              <w:t>อบรมเชิงปฏิบั</w:t>
-            </w:r>
-            <w:r>
-              <w:rPr>
-                <w:rFonts w:ascii="TH SarabunPSK" w:hAnsi="TH SarabunPSK" w:cs="TH SarabunPSK" w:hint="cs"/>
-                <w:sz w:val="32"/>
-                <w:szCs w:val="32"/>
-                <w:cs/>
-                <w:lang w:bidi="th-TH"/>
-              </w:rPr>
-              <w:t>ติการ</w:t>
+              <w:t>อบรมเชิงปฏิบัติการ</w:t>
             </w:r>
             <w:r>
               <w:rPr>
@@ -2347,12 +3007,23 @@
           <w:p>
             <w:pPr>
               <w:rPr>
-                <w:rFonts w:ascii="TH SarabunPSK" w:hAnsi="TH SarabunPSK" w:cs="TH SarabunPSK"/>
-                <w:sz w:val="32"/>
-                <w:szCs w:val="32"/>
-                <w:lang w:bidi="th-TH"/>
-              </w:rPr>
-            </w:pPr>
+                <w:rFonts w:ascii="TH SarabunPSK" w:hAnsi="TH SarabunPSK" w:cs="TH SarabunPSK" w:hint="cs"/>
+                <w:sz w:val="32"/>
+                <w:szCs w:val="32"/>
+                <w:cs/>
+                <w:lang w:bidi="th-TH"/>
+              </w:rPr>
+            </w:pPr>
+            <w:r>
+              <w:rPr>
+                <w:rFonts w:ascii="TH SarabunPSK" w:hAnsi="TH SarabunPSK" w:cs="TH SarabunPSK" w:hint="cs"/>
+                <w:sz w:val="32"/>
+                <w:szCs w:val="32"/>
+                <w:cs/>
+                <w:lang w:bidi="th-TH"/>
+              </w:rPr>
+              <w:t>วรชาติ ปรัญญา</w:t>
+            </w:r>
           </w:p>
         </w:tc>
       </w:tr>
@@ -2717,6 +3388,15 @@
                 <w:lang w:bidi="th-TH"/>
               </w:rPr>
             </w:pPr>
+            <w:r>
+              <w:rPr>
+                <w:rFonts w:ascii="TH SarabunPSK" w:hAnsi="TH SarabunPSK" w:cs="TH SarabunPSK"/>
+                <w:sz w:val="32"/>
+                <w:szCs w:val="32"/>
+                <w:lang w:bidi="th-TH"/>
+              </w:rPr>
+              <w:t>02/01/2026</w:t>
+            </w:r>
           </w:p>
         </w:tc>
       </w:tr>
@@ -3815,6 +4495,49 @@
                 <w:lang w:bidi="th-TH"/>
               </w:rPr>
             </w:pPr>
+            <w:r>
+              <w:rPr>
+                <w:rFonts w:ascii="TH SarabunPSK" w:hAnsi="TH SarabunPSK" w:cs="TH SarabunPSK"/>
+                <w:sz w:val="32"/>
+                <w:szCs w:val="32"/>
+                <w:lang w:bidi="th-TH"/>
+              </w:rPr>
+              <w:drawing>
+                <wp:inline distT="0" distB="0" distL="0" distR="0" wp14:anchorId="5C96D7A8" wp14:editId="01E0CFB7">
+                  <wp:extent cx="3134496" cy="3421380"/>
+                  <wp:effectExtent l="0" t="0" r="8890" b="7620"/>
+                  <wp:docPr id="1070354996" name="Picture 1"/>
+                  <wp:cNvGraphicFramePr>
+                    <a:graphicFrameLocks xmlns:a="http://schemas.openxmlformats.org/drawingml/2006/main" noChangeAspect="1"/>
+                  </wp:cNvGraphicFramePr>
+                  <a:graphic xmlns:a="http://schemas.openxmlformats.org/drawingml/2006/main">
+                    <a:graphicData uri="http://schemas.openxmlformats.org/drawingml/2006/picture">
+                      <pic:pic xmlns:pic="http://schemas.openxmlformats.org/drawingml/2006/picture">
+                        <pic:nvPicPr>
+                          <pic:cNvPr id="1070354996" name=""/>
+                          <pic:cNvPicPr/>
+                        </pic:nvPicPr>
+                        <pic:blipFill>
+                          <a:blip r:embed="rId12"/>
+                          <a:stretch>
+                            <a:fillRect/>
+                          </a:stretch>
+                        </pic:blipFill>
+                        <pic:spPr>
+                          <a:xfrm>
+                            <a:off x="0" y="0"/>
+                            <a:ext cx="3169392" cy="3459469"/>
+                          </a:xfrm>
+                          <a:prstGeom prst="rect">
+                            <a:avLst/>
+                          </a:prstGeom>
+                        </pic:spPr>
+                      </pic:pic>
+                    </a:graphicData>
+                  </a:graphic>
+                </wp:inline>
+              </w:drawing>
+            </w:r>
           </w:p>
         </w:tc>
         <w:tc>
@@ -3823,13 +4546,23 @@
           </w:tcPr>
           <w:p>
             <w:pPr>
-              <w:rPr>
-                <w:rFonts w:ascii="TH SarabunPSK" w:hAnsi="TH SarabunPSK" w:cs="TH SarabunPSK"/>
-                <w:sz w:val="32"/>
-                <w:szCs w:val="32"/>
-                <w:lang w:bidi="th-TH"/>
-              </w:rPr>
-            </w:pPr>
+              <w:jc w:val="center"/>
+              <w:rPr>
+                <w:rFonts w:ascii="TH SarabunPSK" w:hAnsi="TH SarabunPSK" w:cs="TH SarabunPSK"/>
+                <w:sz w:val="32"/>
+                <w:szCs w:val="32"/>
+                <w:lang w:bidi="th-TH"/>
+              </w:rPr>
+            </w:pPr>
+            <w:r>
+              <w:rPr>
+                <w:rFonts w:ascii="TH SarabunPSK" w:hAnsi="TH SarabunPSK" w:cs="TH SarabunPSK"/>
+                <w:sz w:val="32"/>
+                <w:szCs w:val="32"/>
+                <w:lang w:bidi="th-TH"/>
+              </w:rPr>
+              <w:t>Pass</w:t>
+            </w:r>
           </w:p>
         </w:tc>
         <w:tc>
@@ -3839,16 +4572,49 @@
           <w:p>
             <w:pPr>
               <w:rPr>
-                <w:rFonts w:ascii="TH SarabunPSK" w:hAnsi="TH SarabunPSK" w:cs="TH SarabunPSK"/>
-                <w:sz w:val="32"/>
-                <w:szCs w:val="32"/>
-                <w:lang w:bidi="th-TH"/>
-              </w:rPr>
-            </w:pPr>
+                <w:rFonts w:ascii="TH SarabunPSK" w:hAnsi="TH SarabunPSK" w:cs="TH SarabunPSK" w:hint="cs"/>
+                <w:sz w:val="32"/>
+                <w:szCs w:val="32"/>
+                <w:cs/>
+                <w:lang w:bidi="th-TH"/>
+              </w:rPr>
+            </w:pPr>
+            <w:r>
+              <w:rPr>
+                <w:rFonts w:ascii="TH SarabunPSK" w:hAnsi="TH SarabunPSK" w:cs="TH SarabunPSK" w:hint="cs"/>
+                <w:sz w:val="32"/>
+                <w:szCs w:val="32"/>
+                <w:cs/>
+                <w:lang w:bidi="th-TH"/>
+              </w:rPr>
+              <w:t xml:space="preserve">เข้าสู่หน้า </w:t>
+            </w:r>
+            <w:r>
+              <w:rPr>
+                <w:rFonts w:ascii="TH SarabunPSK" w:hAnsi="TH SarabunPSK" w:cs="TH SarabunPSK"/>
+                <w:sz w:val="32"/>
+                <w:szCs w:val="32"/>
+                <w:lang w:bidi="th-TH"/>
+              </w:rPr>
+              <w:t xml:space="preserve">Workshop Registration </w:t>
+            </w:r>
+            <w:r>
+              <w:rPr>
+                <w:rFonts w:ascii="TH SarabunPSK" w:hAnsi="TH SarabunPSK" w:cs="TH SarabunPSK" w:hint="cs"/>
+                <w:sz w:val="32"/>
+                <w:szCs w:val="32"/>
+                <w:cs/>
+                <w:lang w:bidi="th-TH"/>
+              </w:rPr>
+              <w:t>สำเร็จ</w:t>
+            </w:r>
           </w:p>
         </w:tc>
       </w:tr>
       <w:tr>
+        <w:trPr>
+          <w:trHeight w:val="9771"/>
+        </w:trPr>
         <w:tc>
           <w:tcPr>
             <w:tcW w:w="630" w:type="dxa"/>
@@ -3870,6 +4636,7 @@
                 <w:szCs w:val="32"/>
                 <w:lang w:bidi="th-TH"/>
               </w:rPr>
+              <w:lastRenderedPageBreak/>
               <w:t>2</w:t>
             </w:r>
           </w:p>
@@ -4728,6 +5495,49 @@
                 <w:lang w:bidi="th-TH"/>
               </w:rPr>
             </w:pPr>
+            <w:r>
+              <w:rPr>
+                <w:rFonts w:ascii="TH SarabunPSK" w:hAnsi="TH SarabunPSK" w:cs="TH SarabunPSK"/>
+                <w:sz w:val="32"/>
+                <w:szCs w:val="32"/>
+                <w:lang w:bidi="th-TH"/>
+              </w:rPr>
+              <w:drawing>
+                <wp:inline distT="0" distB="0" distL="0" distR="0" wp14:anchorId="27EDB9AE" wp14:editId="674AC952">
+                  <wp:extent cx="3164205" cy="1264615"/>
+                  <wp:effectExtent l="0" t="0" r="0" b="0"/>
+                  <wp:docPr id="860821744" name="Picture 1"/>
+                  <wp:cNvGraphicFramePr>
+                    <a:graphicFrameLocks xmlns:a="http://schemas.openxmlformats.org/drawingml/2006/main" noChangeAspect="1"/>
+                  </wp:cNvGraphicFramePr>
+                  <a:graphic xmlns:a="http://schemas.openxmlformats.org/drawingml/2006/main">
+                    <a:graphicData uri="http://schemas.openxmlformats.org/drawingml/2006/picture">
+                      <pic:pic xmlns:pic="http://schemas.openxmlformats.org/drawingml/2006/picture">
+                        <pic:nvPicPr>
+                          <pic:cNvPr id="860821744" name=""/>
+                          <pic:cNvPicPr/>
+                        </pic:nvPicPr>
+                        <pic:blipFill>
+                          <a:blip r:embed="rId13"/>
+                          <a:stretch>
+                            <a:fillRect/>
+                          </a:stretch>
+                        </pic:blipFill>
+                        <pic:spPr>
+                          <a:xfrm>
+                            <a:off x="0" y="0"/>
+                            <a:ext cx="3216715" cy="1285601"/>
+                          </a:xfrm>
+                          <a:prstGeom prst="rect">
+                            <a:avLst/>
+                          </a:prstGeom>
+                        </pic:spPr>
+                      </pic:pic>
+                    </a:graphicData>
+                  </a:graphic>
+                </wp:inline>
+              </w:drawing>
+            </w:r>
           </w:p>
         </w:tc>
         <w:tc>
@@ -4736,13 +5546,23 @@
           </w:tcPr>
           <w:p>
             <w:pPr>
-              <w:rPr>
-                <w:rFonts w:ascii="TH SarabunPSK" w:hAnsi="TH SarabunPSK" w:cs="TH SarabunPSK"/>
-                <w:sz w:val="32"/>
-                <w:szCs w:val="32"/>
-                <w:lang w:bidi="th-TH"/>
-              </w:rPr>
-            </w:pPr>
+              <w:jc w:val="center"/>
+              <w:rPr>
+                <w:rFonts w:ascii="TH SarabunPSK" w:hAnsi="TH SarabunPSK" w:cs="TH SarabunPSK"/>
+                <w:sz w:val="32"/>
+                <w:szCs w:val="32"/>
+                <w:lang w:bidi="th-TH"/>
+              </w:rPr>
+            </w:pPr>
+            <w:r>
+              <w:rPr>
+                <w:rFonts w:ascii="TH SarabunPSK" w:hAnsi="TH SarabunPSK" w:cs="TH SarabunPSK"/>
+                <w:sz w:val="32"/>
+                <w:szCs w:val="32"/>
+                <w:lang w:bidi="th-TH"/>
+              </w:rPr>
+              <w:t>Pass</w:t>
+            </w:r>
           </w:p>
         </w:tc>
         <w:tc>
@@ -4758,6 +5578,35 @@
                 <w:lang w:bidi="th-TH"/>
               </w:rPr>
             </w:pPr>
+            <w:r>
+              <w:rPr>
+                <w:rFonts w:ascii="TH SarabunPSK" w:hAnsi="TH SarabunPSK" w:cs="TH SarabunPSK"/>
+                <w:sz w:val="32"/>
+                <w:szCs w:val="32"/>
+                <w:cs/>
+                <w:lang w:bidi="th-TH"/>
+              </w:rPr>
+              <w:t xml:space="preserve">ระบบแสดงหน้า </w:t>
+            </w:r>
+            <w:r>
+              <w:rPr>
+                <w:rFonts w:ascii="TH SarabunPSK" w:hAnsi="TH SarabunPSK" w:cs="TH SarabunPSK"/>
+                <w:sz w:val="32"/>
+                <w:szCs w:val="32"/>
+                <w:lang w:bidi="th-TH"/>
+              </w:rPr>
+              <w:t xml:space="preserve">Success.html </w:t>
+            </w:r>
+            <w:r>
+              <w:rPr>
+                <w:rFonts w:ascii="TH SarabunPSK" w:hAnsi="TH SarabunPSK" w:cs="TH SarabunPSK"/>
+                <w:sz w:val="32"/>
+                <w:szCs w:val="32"/>
+                <w:cs/>
+                <w:lang w:bidi="th-TH"/>
+              </w:rPr>
+              <w:t>ถูกต้องตามที่คาดหวัง</w:t>
+            </w:r>
           </w:p>
         </w:tc>
       </w:tr>
@@ -5011,6 +5860,9 @@
         </w:tc>
       </w:tr>
       <w:tr>
+        <w:trPr>
+          <w:trHeight w:val="8496"/>
+        </w:trPr>
         <w:tc>
           <w:tcPr>
             <w:tcW w:w="630" w:type="dxa"/>
@@ -5298,6 +6150,49 @@
                 <w:lang w:bidi="th-TH"/>
               </w:rPr>
             </w:pPr>
+            <w:r>
+              <w:rPr>
+                <w:rFonts w:ascii="TH SarabunPSK" w:hAnsi="TH SarabunPSK" w:cs="TH SarabunPSK"/>
+                <w:sz w:val="32"/>
+                <w:szCs w:val="32"/>
+                <w:lang w:bidi="th-TH"/>
+              </w:rPr>
+              <w:drawing>
+                <wp:inline distT="0" distB="0" distL="0" distR="0" wp14:anchorId="5AD3F36E" wp14:editId="3E8BAB5D">
+                  <wp:extent cx="3086100" cy="3368553"/>
+                  <wp:effectExtent l="0" t="0" r="0" b="3810"/>
+                  <wp:docPr id="1567900845" name="Picture 1"/>
+                  <wp:cNvGraphicFramePr>
+                    <a:graphicFrameLocks xmlns:a="http://schemas.openxmlformats.org/drawingml/2006/main" noChangeAspect="1"/>
+                  </wp:cNvGraphicFramePr>
+                  <a:graphic xmlns:a="http://schemas.openxmlformats.org/drawingml/2006/main">
+                    <a:graphicData uri="http://schemas.openxmlformats.org/drawingml/2006/picture">
+                      <pic:pic xmlns:pic="http://schemas.openxmlformats.org/drawingml/2006/picture">
+                        <pic:nvPicPr>
+                          <pic:cNvPr id="1070354996" name=""/>
+                          <pic:cNvPicPr/>
+                        </pic:nvPicPr>
+                        <pic:blipFill>
+                          <a:blip r:embed="rId12"/>
+                          <a:stretch>
+                            <a:fillRect/>
+                          </a:stretch>
+                        </pic:blipFill>
+                        <pic:spPr>
+                          <a:xfrm>
+                            <a:off x="0" y="0"/>
+                            <a:ext cx="3133192" cy="3419955"/>
+                          </a:xfrm>
+                          <a:prstGeom prst="rect">
+                            <a:avLst/>
+                          </a:prstGeom>
+                        </pic:spPr>
+                      </pic:pic>
+                    </a:graphicData>
+                  </a:graphic>
+                </wp:inline>
+              </w:drawing>
+            </w:r>
           </w:p>
         </w:tc>
         <w:tc>
@@ -5306,13 +6201,23 @@
           </w:tcPr>
           <w:p>
             <w:pPr>
-              <w:rPr>
-                <w:rFonts w:ascii="TH SarabunPSK" w:hAnsi="TH SarabunPSK" w:cs="TH SarabunPSK"/>
-                <w:sz w:val="32"/>
-                <w:szCs w:val="32"/>
-                <w:lang w:bidi="th-TH"/>
-              </w:rPr>
-            </w:pPr>
+              <w:jc w:val="center"/>
+              <w:rPr>
+                <w:rFonts w:ascii="TH SarabunPSK" w:hAnsi="TH SarabunPSK" w:cs="TH SarabunPSK"/>
+                <w:sz w:val="32"/>
+                <w:szCs w:val="32"/>
+                <w:lang w:bidi="th-TH"/>
+              </w:rPr>
+            </w:pPr>
+            <w:r>
+              <w:rPr>
+                <w:rFonts w:ascii="TH SarabunPSK" w:hAnsi="TH SarabunPSK" w:cs="TH SarabunPSK"/>
+                <w:sz w:val="32"/>
+                <w:szCs w:val="32"/>
+                <w:lang w:bidi="th-TH"/>
+              </w:rPr>
+              <w:t>Pass</w:t>
+            </w:r>
           </w:p>
         </w:tc>
         <w:tc>
@@ -5328,6 +6233,35 @@
                 <w:lang w:bidi="th-TH"/>
               </w:rPr>
             </w:pPr>
+            <w:r>
+              <w:rPr>
+                <w:rFonts w:ascii="TH SarabunPSK" w:hAnsi="TH SarabunPSK" w:cs="TH SarabunPSK" w:hint="cs"/>
+                <w:sz w:val="32"/>
+                <w:szCs w:val="32"/>
+                <w:cs/>
+                <w:lang w:bidi="th-TH"/>
+              </w:rPr>
+              <w:t xml:space="preserve">เข้าสู่หน้า </w:t>
+            </w:r>
+            <w:r>
+              <w:rPr>
+                <w:rFonts w:ascii="TH SarabunPSK" w:hAnsi="TH SarabunPSK" w:cs="TH SarabunPSK"/>
+                <w:sz w:val="32"/>
+                <w:szCs w:val="32"/>
+                <w:lang w:bidi="th-TH"/>
+              </w:rPr>
+              <w:t xml:space="preserve">Workshop Registration </w:t>
+            </w:r>
+            <w:r>
+              <w:rPr>
+                <w:rFonts w:ascii="TH SarabunPSK" w:hAnsi="TH SarabunPSK" w:cs="TH SarabunPSK" w:hint="cs"/>
+                <w:sz w:val="32"/>
+                <w:szCs w:val="32"/>
+                <w:cs/>
+                <w:lang w:bidi="th-TH"/>
+              </w:rPr>
+              <w:t>สำเร็จ</w:t>
+            </w:r>
           </w:p>
         </w:tc>
       </w:tr>
@@ -5353,6 +6287,7 @@
                 <w:szCs w:val="32"/>
                 <w:lang w:bidi="th-TH"/>
               </w:rPr>
+              <w:lastRenderedPageBreak/>
               <w:t>2</w:t>
             </w:r>
           </w:p>
@@ -6020,6 +6955,49 @@
                 <w:lang w:bidi="th-TH"/>
               </w:rPr>
             </w:pPr>
+            <w:r>
+              <w:rPr>
+                <w:rFonts w:ascii="TH SarabunPSK" w:hAnsi="TH SarabunPSK" w:cs="TH SarabunPSK"/>
+                <w:sz w:val="32"/>
+                <w:szCs w:val="32"/>
+                <w:lang w:bidi="th-TH"/>
+              </w:rPr>
+              <w:drawing>
+                <wp:inline distT="0" distB="0" distL="0" distR="0" wp14:anchorId="75E03FFB" wp14:editId="37038854">
+                  <wp:extent cx="3164205" cy="1264615"/>
+                  <wp:effectExtent l="0" t="0" r="0" b="0"/>
+                  <wp:docPr id="601130656" name="Picture 1"/>
+                  <wp:cNvGraphicFramePr>
+                    <a:graphicFrameLocks xmlns:a="http://schemas.openxmlformats.org/drawingml/2006/main" noChangeAspect="1"/>
+                  </wp:cNvGraphicFramePr>
+                  <a:graphic xmlns:a="http://schemas.openxmlformats.org/drawingml/2006/main">
+                    <a:graphicData uri="http://schemas.openxmlformats.org/drawingml/2006/picture">
+                      <pic:pic xmlns:pic="http://schemas.openxmlformats.org/drawingml/2006/picture">
+                        <pic:nvPicPr>
+                          <pic:cNvPr id="860821744" name=""/>
+                          <pic:cNvPicPr/>
+                        </pic:nvPicPr>
+                        <pic:blipFill>
+                          <a:blip r:embed="rId13"/>
+                          <a:stretch>
+                            <a:fillRect/>
+                          </a:stretch>
+                        </pic:blipFill>
+                        <pic:spPr>
+                          <a:xfrm>
+                            <a:off x="0" y="0"/>
+                            <a:ext cx="3216715" cy="1285601"/>
+                          </a:xfrm>
+                          <a:prstGeom prst="rect">
+                            <a:avLst/>
+                          </a:prstGeom>
+                        </pic:spPr>
+                      </pic:pic>
+                    </a:graphicData>
+                  </a:graphic>
+                </wp:inline>
+              </w:drawing>
+            </w:r>
           </w:p>
         </w:tc>
         <w:tc>
@@ -6028,13 +7006,23 @@
           </w:tcPr>
           <w:p>
             <w:pPr>
-              <w:rPr>
-                <w:rFonts w:ascii="TH SarabunPSK" w:hAnsi="TH SarabunPSK" w:cs="TH SarabunPSK"/>
-                <w:sz w:val="32"/>
-                <w:szCs w:val="32"/>
-                <w:lang w:bidi="th-TH"/>
-              </w:rPr>
-            </w:pPr>
+              <w:jc w:val="center"/>
+              <w:rPr>
+                <w:rFonts w:ascii="TH SarabunPSK" w:hAnsi="TH SarabunPSK" w:cs="TH SarabunPSK"/>
+                <w:sz w:val="32"/>
+                <w:szCs w:val="32"/>
+                <w:lang w:bidi="th-TH"/>
+              </w:rPr>
+            </w:pPr>
+            <w:r>
+              <w:rPr>
+                <w:rFonts w:ascii="TH SarabunPSK" w:hAnsi="TH SarabunPSK" w:cs="TH SarabunPSK"/>
+                <w:sz w:val="32"/>
+                <w:szCs w:val="32"/>
+                <w:lang w:bidi="th-TH"/>
+              </w:rPr>
+              <w:t>Pass</w:t>
+            </w:r>
           </w:p>
         </w:tc>
         <w:tc>
@@ -6050,70 +7038,29 @@
                 <w:lang w:bidi="th-TH"/>
               </w:rPr>
             </w:pPr>
+            <w:r>
+              <w:rPr>
+                <w:rFonts w:ascii="TH SarabunPSK" w:hAnsi="TH SarabunPSK" w:cs="TH SarabunPSK"/>
+                <w:sz w:val="32"/>
+                <w:szCs w:val="32"/>
+                <w:cs/>
+                <w:lang w:bidi="th-TH"/>
+              </w:rPr>
+              <w:t xml:space="preserve">ระบบยอมรับการลงทะเบียนโดยไม่ต้องกรอก </w:t>
+            </w:r>
+            <w:r>
+              <w:rPr>
+                <w:rFonts w:ascii="TH SarabunPSK" w:hAnsi="TH SarabunPSK" w:cs="TH SarabunPSK"/>
+                <w:sz w:val="32"/>
+                <w:szCs w:val="32"/>
+                <w:lang w:bidi="th-TH"/>
+              </w:rPr>
+              <w:t>Organization</w:t>
+            </w:r>
           </w:p>
         </w:tc>
       </w:tr>
     </w:tbl>
-    <w:p>
-      <w:pPr>
-        <w:rPr>
-          <w:rFonts w:ascii="TH SarabunPSK" w:hAnsi="TH SarabunPSK" w:cs="TH SarabunPSK"/>
-          <w:sz w:val="32"/>
-          <w:szCs w:val="32"/>
-          <w:lang w:bidi="th-TH"/>
-        </w:rPr>
-      </w:pPr>
-    </w:p>
-    <w:p>
-      <w:pPr>
-        <w:rPr>
-          <w:rFonts w:ascii="TH SarabunPSK" w:hAnsi="TH SarabunPSK" w:cs="TH SarabunPSK"/>
-          <w:sz w:val="32"/>
-          <w:szCs w:val="32"/>
-          <w:lang w:bidi="th-TH"/>
-        </w:rPr>
-      </w:pPr>
-    </w:p>
-    <w:p>
-      <w:pPr>
-        <w:rPr>
-          <w:rFonts w:ascii="TH SarabunPSK" w:hAnsi="TH SarabunPSK" w:cs="TH SarabunPSK"/>
-          <w:sz w:val="32"/>
-          <w:szCs w:val="32"/>
-          <w:lang w:bidi="th-TH"/>
-        </w:rPr>
-      </w:pPr>
-    </w:p>
-    <w:p>
-      <w:pPr>
-        <w:rPr>
-          <w:rFonts w:ascii="TH SarabunPSK" w:hAnsi="TH SarabunPSK" w:cs="TH SarabunPSK"/>
-          <w:sz w:val="32"/>
-          <w:szCs w:val="32"/>
-          <w:lang w:bidi="th-TH"/>
-        </w:rPr>
-      </w:pPr>
-    </w:p>
-    <w:p>
-      <w:pPr>
-        <w:rPr>
-          <w:rFonts w:ascii="TH SarabunPSK" w:hAnsi="TH SarabunPSK" w:cs="TH SarabunPSK"/>
-          <w:sz w:val="32"/>
-          <w:szCs w:val="32"/>
-          <w:lang w:bidi="th-TH"/>
-        </w:rPr>
-      </w:pPr>
-    </w:p>
-    <w:p>
-      <w:pPr>
-        <w:rPr>
-          <w:rFonts w:ascii="TH SarabunPSK" w:hAnsi="TH SarabunPSK" w:cs="TH SarabunPSK"/>
-          <w:sz w:val="32"/>
-          <w:szCs w:val="32"/>
-          <w:lang w:bidi="th-TH"/>
-        </w:rPr>
-      </w:pPr>
-    </w:p>
     <w:p>
       <w:pPr>
         <w:rPr>
@@ -6135,11 +7082,11 @@
         <w:gridCol w:w="630"/>
         <w:gridCol w:w="2617"/>
         <w:gridCol w:w="1890"/>
-        <w:gridCol w:w="2759"/>
-        <w:gridCol w:w="2164"/>
-        <w:gridCol w:w="439"/>
-        <w:gridCol w:w="2279"/>
-        <w:gridCol w:w="1352"/>
+        <w:gridCol w:w="1658"/>
+        <w:gridCol w:w="4408"/>
+        <w:gridCol w:w="614"/>
+        <w:gridCol w:w="1245"/>
+        <w:gridCol w:w="1323"/>
       </w:tblGrid>
       <w:tr>
         <w:tc>
@@ -6167,7 +7114,6 @@
                 <w:szCs w:val="32"/>
                 <w:lang w:bidi="th-TH"/>
               </w:rPr>
-              <w:lastRenderedPageBreak/>
               <w:t>Test Scenario ID</w:t>
             </w:r>
             <w:r>
@@ -6519,12 +7465,23 @@
           <w:p>
             <w:pPr>
               <w:rPr>
-                <w:rFonts w:ascii="TH SarabunPSK" w:hAnsi="TH SarabunPSK" w:cs="TH SarabunPSK"/>
-                <w:sz w:val="32"/>
-                <w:szCs w:val="32"/>
-                <w:lang w:bidi="th-TH"/>
-              </w:rPr>
-            </w:pPr>
+                <w:rFonts w:ascii="TH SarabunPSK" w:hAnsi="TH SarabunPSK" w:cs="TH SarabunPSK" w:hint="cs"/>
+                <w:sz w:val="32"/>
+                <w:szCs w:val="32"/>
+                <w:cs/>
+                <w:lang w:bidi="th-TH"/>
+              </w:rPr>
+            </w:pPr>
+            <w:r>
+              <w:rPr>
+                <w:rFonts w:ascii="TH SarabunPSK" w:hAnsi="TH SarabunPSK" w:cs="TH SarabunPSK" w:hint="cs"/>
+                <w:sz w:val="32"/>
+                <w:szCs w:val="32"/>
+                <w:cs/>
+                <w:lang w:bidi="th-TH"/>
+              </w:rPr>
+              <w:t>วรชาติ ปรัญญา</w:t>
+            </w:r>
           </w:p>
         </w:tc>
       </w:tr>
@@ -6889,6 +7846,15 @@
                 <w:lang w:bidi="th-TH"/>
               </w:rPr>
             </w:pPr>
+            <w:r>
+              <w:rPr>
+                <w:rFonts w:ascii="TH SarabunPSK" w:hAnsi="TH SarabunPSK" w:cs="TH SarabunPSK"/>
+                <w:sz w:val="32"/>
+                <w:szCs w:val="32"/>
+                <w:lang w:bidi="th-TH"/>
+              </w:rPr>
+              <w:t>02/01/2026</w:t>
+            </w:r>
           </w:p>
         </w:tc>
       </w:tr>
@@ -7164,6 +8130,7 @@
                 <w:szCs w:val="32"/>
                 <w:lang w:bidi="th-TH"/>
               </w:rPr>
+              <w:lastRenderedPageBreak/>
               <w:t>No</w:t>
             </w:r>
             <w:r>
@@ -7387,6 +8354,9 @@
         </w:tc>
       </w:tr>
       <w:tr>
+        <w:trPr>
+          <w:trHeight w:val="5172"/>
+        </w:trPr>
         <w:tc>
           <w:tcPr>
             <w:tcW w:w="630" w:type="dxa"/>
@@ -7685,6 +8655,49 @@
                 <w:lang w:bidi="th-TH"/>
               </w:rPr>
             </w:pPr>
+            <w:r>
+              <w:rPr>
+                <w:rFonts w:ascii="TH SarabunPSK" w:hAnsi="TH SarabunPSK" w:cs="TH SarabunPSK"/>
+                <w:sz w:val="32"/>
+                <w:szCs w:val="32"/>
+                <w:lang w:bidi="th-TH"/>
+              </w:rPr>
+              <w:drawing>
+                <wp:inline distT="0" distB="0" distL="0" distR="0" wp14:anchorId="55FCE9C1" wp14:editId="62A076DD">
+                  <wp:extent cx="2895600" cy="3160618"/>
+                  <wp:effectExtent l="0" t="0" r="0" b="1905"/>
+                  <wp:docPr id="925985389" name="Picture 1"/>
+                  <wp:cNvGraphicFramePr>
+                    <a:graphicFrameLocks xmlns:a="http://schemas.openxmlformats.org/drawingml/2006/main" noChangeAspect="1"/>
+                  </wp:cNvGraphicFramePr>
+                  <a:graphic xmlns:a="http://schemas.openxmlformats.org/drawingml/2006/main">
+                    <a:graphicData uri="http://schemas.openxmlformats.org/drawingml/2006/picture">
+                      <pic:pic xmlns:pic="http://schemas.openxmlformats.org/drawingml/2006/picture">
+                        <pic:nvPicPr>
+                          <pic:cNvPr id="1070354996" name=""/>
+                          <pic:cNvPicPr/>
+                        </pic:nvPicPr>
+                        <pic:blipFill>
+                          <a:blip r:embed="rId12"/>
+                          <a:stretch>
+                            <a:fillRect/>
+                          </a:stretch>
+                        </pic:blipFill>
+                        <pic:spPr>
+                          <a:xfrm>
+                            <a:off x="0" y="0"/>
+                            <a:ext cx="2936460" cy="3205217"/>
+                          </a:xfrm>
+                          <a:prstGeom prst="rect">
+                            <a:avLst/>
+                          </a:prstGeom>
+                        </pic:spPr>
+                      </pic:pic>
+                    </a:graphicData>
+                  </a:graphic>
+                </wp:inline>
+              </w:drawing>
+            </w:r>
           </w:p>
         </w:tc>
         <w:tc>
@@ -7693,13 +8706,23 @@
           </w:tcPr>
           <w:p>
             <w:pPr>
-              <w:rPr>
-                <w:rFonts w:ascii="TH SarabunPSK" w:hAnsi="TH SarabunPSK" w:cs="TH SarabunPSK"/>
-                <w:sz w:val="32"/>
-                <w:szCs w:val="32"/>
-                <w:lang w:bidi="th-TH"/>
-              </w:rPr>
-            </w:pPr>
+              <w:jc w:val="center"/>
+              <w:rPr>
+                <w:rFonts w:ascii="TH SarabunPSK" w:hAnsi="TH SarabunPSK" w:cs="TH SarabunPSK"/>
+                <w:sz w:val="32"/>
+                <w:szCs w:val="32"/>
+                <w:lang w:bidi="th-TH"/>
+              </w:rPr>
+            </w:pPr>
+            <w:r>
+              <w:rPr>
+                <w:rFonts w:ascii="TH SarabunPSK" w:hAnsi="TH SarabunPSK" w:cs="TH SarabunPSK"/>
+                <w:sz w:val="32"/>
+                <w:szCs w:val="32"/>
+                <w:lang w:bidi="th-TH"/>
+              </w:rPr>
+              <w:t>Pass</w:t>
+            </w:r>
           </w:p>
         </w:tc>
         <w:tc>
@@ -7715,10 +8738,42 @@
                 <w:lang w:bidi="th-TH"/>
               </w:rPr>
             </w:pPr>
+            <w:r>
+              <w:rPr>
+                <w:rFonts w:ascii="TH SarabunPSK" w:hAnsi="TH SarabunPSK" w:cs="TH SarabunPSK" w:hint="cs"/>
+                <w:sz w:val="32"/>
+                <w:szCs w:val="32"/>
+                <w:cs/>
+                <w:lang w:bidi="th-TH"/>
+              </w:rPr>
+              <w:t xml:space="preserve">เข้าสู่หน้า </w:t>
+            </w:r>
+            <w:r>
+              <w:rPr>
+                <w:rFonts w:ascii="TH SarabunPSK" w:hAnsi="TH SarabunPSK" w:cs="TH SarabunPSK"/>
+                <w:sz w:val="32"/>
+                <w:szCs w:val="32"/>
+                <w:lang w:bidi="th-TH"/>
+              </w:rPr>
+              <w:t xml:space="preserve">Workshop Registration </w:t>
+            </w:r>
+            <w:r>
+              <w:rPr>
+                <w:rFonts w:ascii="TH SarabunPSK" w:hAnsi="TH SarabunPSK" w:cs="TH SarabunPSK" w:hint="cs"/>
+                <w:sz w:val="32"/>
+                <w:szCs w:val="32"/>
+                <w:cs/>
+                <w:lang w:bidi="th-TH"/>
+              </w:rPr>
+              <w:t>สำเร็จ</w:t>
+            </w:r>
           </w:p>
         </w:tc>
       </w:tr>
       <w:tr>
+        <w:trPr>
+          <w:trHeight w:val="9913"/>
+        </w:trPr>
         <w:tc>
           <w:tcPr>
             <w:tcW w:w="630" w:type="dxa"/>
@@ -7740,6 +8795,7 @@
                 <w:szCs w:val="32"/>
                 <w:lang w:bidi="th-TH"/>
               </w:rPr>
+              <w:lastRenderedPageBreak/>
               <w:t>2</w:t>
             </w:r>
           </w:p>
@@ -8370,6 +9426,49 @@
                 <w:lang w:bidi="th-TH"/>
               </w:rPr>
             </w:pPr>
+            <w:r>
+              <w:rPr>
+                <w:rFonts w:ascii="TH SarabunPSK" w:hAnsi="TH SarabunPSK" w:cs="TH SarabunPSK"/>
+                <w:sz w:val="32"/>
+                <w:szCs w:val="32"/>
+                <w:lang w:bidi="th-TH"/>
+              </w:rPr>
+              <w:drawing>
+                <wp:inline distT="0" distB="0" distL="0" distR="0" wp14:anchorId="45135924" wp14:editId="6C537F60">
+                  <wp:extent cx="2838954" cy="3579550"/>
+                  <wp:effectExtent l="0" t="0" r="0" b="1905"/>
+                  <wp:docPr id="796639654" name="Picture 1"/>
+                  <wp:cNvGraphicFramePr>
+                    <a:graphicFrameLocks xmlns:a="http://schemas.openxmlformats.org/drawingml/2006/main" noChangeAspect="1"/>
+                  </wp:cNvGraphicFramePr>
+                  <a:graphic xmlns:a="http://schemas.openxmlformats.org/drawingml/2006/main">
+                    <a:graphicData uri="http://schemas.openxmlformats.org/drawingml/2006/picture">
+                      <pic:pic xmlns:pic="http://schemas.openxmlformats.org/drawingml/2006/picture">
+                        <pic:nvPicPr>
+                          <pic:cNvPr id="796639654" name=""/>
+                          <pic:cNvPicPr/>
+                        </pic:nvPicPr>
+                        <pic:blipFill>
+                          <a:blip r:embed="rId14"/>
+                          <a:stretch>
+                            <a:fillRect/>
+                          </a:stretch>
+                        </pic:blipFill>
+                        <pic:spPr>
+                          <a:xfrm>
+                            <a:off x="0" y="0"/>
+                            <a:ext cx="2858090" cy="3603678"/>
+                          </a:xfrm>
+                          <a:prstGeom prst="rect">
+                            <a:avLst/>
+                          </a:prstGeom>
+                        </pic:spPr>
+                      </pic:pic>
+                    </a:graphicData>
+                  </a:graphic>
+                </wp:inline>
+              </w:drawing>
+            </w:r>
           </w:p>
         </w:tc>
         <w:tc>
@@ -8378,13 +9477,23 @@
           </w:tcPr>
           <w:p>
             <w:pPr>
-              <w:rPr>
-                <w:rFonts w:ascii="TH SarabunPSK" w:hAnsi="TH SarabunPSK" w:cs="TH SarabunPSK"/>
-                <w:sz w:val="32"/>
-                <w:szCs w:val="32"/>
-                <w:lang w:bidi="th-TH"/>
-              </w:rPr>
-            </w:pPr>
+              <w:jc w:val="center"/>
+              <w:rPr>
+                <w:rFonts w:ascii="TH SarabunPSK" w:hAnsi="TH SarabunPSK" w:cs="TH SarabunPSK"/>
+                <w:sz w:val="32"/>
+                <w:szCs w:val="32"/>
+                <w:lang w:bidi="th-TH"/>
+              </w:rPr>
+            </w:pPr>
+            <w:r>
+              <w:rPr>
+                <w:rFonts w:ascii="TH SarabunPSK" w:hAnsi="TH SarabunPSK" w:cs="TH SarabunPSK"/>
+                <w:sz w:val="32"/>
+                <w:szCs w:val="32"/>
+                <w:lang w:bidi="th-TH"/>
+              </w:rPr>
+              <w:t>Pass</w:t>
+            </w:r>
           </w:p>
         </w:tc>
         <w:tc>
@@ -8400,6 +9509,16 @@
                 <w:lang w:bidi="th-TH"/>
               </w:rPr>
             </w:pPr>
+            <w:r>
+              <w:rPr>
+                <w:rFonts w:ascii="TH SarabunPSK" w:hAnsi="TH SarabunPSK" w:cs="TH SarabunPSK"/>
+                <w:sz w:val="32"/>
+                <w:szCs w:val="32"/>
+                <w:cs/>
+                <w:lang w:bidi="th-TH"/>
+              </w:rPr>
+              <w:t>ระบบแสดงข้อความแจ้งเตือนถูกต้อง</w:t>
+            </w:r>
           </w:p>
         </w:tc>
       </w:tr>
@@ -8922,6 +10041,49 @@
                 <w:lang w:bidi="th-TH"/>
               </w:rPr>
             </w:pPr>
+            <w:r>
+              <w:rPr>
+                <w:rFonts w:ascii="TH SarabunPSK" w:hAnsi="TH SarabunPSK" w:cs="TH SarabunPSK"/>
+                <w:sz w:val="32"/>
+                <w:szCs w:val="32"/>
+                <w:lang w:bidi="th-TH"/>
+              </w:rPr>
+              <w:drawing>
+                <wp:inline distT="0" distB="0" distL="0" distR="0" wp14:anchorId="4DE71864" wp14:editId="17C5A970">
+                  <wp:extent cx="2933700" cy="3202206"/>
+                  <wp:effectExtent l="0" t="0" r="0" b="0"/>
+                  <wp:docPr id="362819632" name="Picture 1"/>
+                  <wp:cNvGraphicFramePr>
+                    <a:graphicFrameLocks xmlns:a="http://schemas.openxmlformats.org/drawingml/2006/main" noChangeAspect="1"/>
+                  </wp:cNvGraphicFramePr>
+                  <a:graphic xmlns:a="http://schemas.openxmlformats.org/drawingml/2006/main">
+                    <a:graphicData uri="http://schemas.openxmlformats.org/drawingml/2006/picture">
+                      <pic:pic xmlns:pic="http://schemas.openxmlformats.org/drawingml/2006/picture">
+                        <pic:nvPicPr>
+                          <pic:cNvPr id="1070354996" name=""/>
+                          <pic:cNvPicPr/>
+                        </pic:nvPicPr>
+                        <pic:blipFill>
+                          <a:blip r:embed="rId12"/>
+                          <a:stretch>
+                            <a:fillRect/>
+                          </a:stretch>
+                        </pic:blipFill>
+                        <pic:spPr>
+                          <a:xfrm>
+                            <a:off x="0" y="0"/>
+                            <a:ext cx="2993167" cy="3267116"/>
+                          </a:xfrm>
+                          <a:prstGeom prst="rect">
+                            <a:avLst/>
+                          </a:prstGeom>
+                        </pic:spPr>
+                      </pic:pic>
+                    </a:graphicData>
+                  </a:graphic>
+                </wp:inline>
+              </w:drawing>
+            </w:r>
           </w:p>
         </w:tc>
         <w:tc>
@@ -8930,13 +10092,23 @@
           </w:tcPr>
           <w:p>
             <w:pPr>
-              <w:rPr>
-                <w:rFonts w:ascii="TH SarabunPSK" w:hAnsi="TH SarabunPSK" w:cs="TH SarabunPSK"/>
-                <w:sz w:val="32"/>
-                <w:szCs w:val="32"/>
-                <w:lang w:bidi="th-TH"/>
-              </w:rPr>
-            </w:pPr>
+              <w:jc w:val="center"/>
+              <w:rPr>
+                <w:rFonts w:ascii="TH SarabunPSK" w:hAnsi="TH SarabunPSK" w:cs="TH SarabunPSK"/>
+                <w:sz w:val="32"/>
+                <w:szCs w:val="32"/>
+                <w:lang w:bidi="th-TH"/>
+              </w:rPr>
+            </w:pPr>
+            <w:r>
+              <w:rPr>
+                <w:rFonts w:ascii="TH SarabunPSK" w:hAnsi="TH SarabunPSK" w:cs="TH SarabunPSK"/>
+                <w:sz w:val="32"/>
+                <w:szCs w:val="32"/>
+                <w:lang w:bidi="th-TH"/>
+              </w:rPr>
+              <w:t>Pass</w:t>
+            </w:r>
           </w:p>
         </w:tc>
         <w:tc>
@@ -8952,10 +10124,42 @@
                 <w:lang w:bidi="th-TH"/>
               </w:rPr>
             </w:pPr>
+            <w:r>
+              <w:rPr>
+                <w:rFonts w:ascii="TH SarabunPSK" w:hAnsi="TH SarabunPSK" w:cs="TH SarabunPSK" w:hint="cs"/>
+                <w:sz w:val="32"/>
+                <w:szCs w:val="32"/>
+                <w:cs/>
+                <w:lang w:bidi="th-TH"/>
+              </w:rPr>
+              <w:t xml:space="preserve">เข้าสู่หน้า </w:t>
+            </w:r>
+            <w:r>
+              <w:rPr>
+                <w:rFonts w:ascii="TH SarabunPSK" w:hAnsi="TH SarabunPSK" w:cs="TH SarabunPSK"/>
+                <w:sz w:val="32"/>
+                <w:szCs w:val="32"/>
+                <w:lang w:bidi="th-TH"/>
+              </w:rPr>
+              <w:t xml:space="preserve">Workshop Registration </w:t>
+            </w:r>
+            <w:r>
+              <w:rPr>
+                <w:rFonts w:ascii="TH SarabunPSK" w:hAnsi="TH SarabunPSK" w:cs="TH SarabunPSK" w:hint="cs"/>
+                <w:sz w:val="32"/>
+                <w:szCs w:val="32"/>
+                <w:cs/>
+                <w:lang w:bidi="th-TH"/>
+              </w:rPr>
+              <w:t>สำเร็จ</w:t>
+            </w:r>
           </w:p>
         </w:tc>
       </w:tr>
       <w:tr>
+        <w:trPr>
+          <w:trHeight w:val="9771"/>
+        </w:trPr>
         <w:tc>
           <w:tcPr>
             <w:tcW w:w="630" w:type="dxa"/>
@@ -8977,6 +10181,7 @@
                 <w:szCs w:val="32"/>
                 <w:lang w:bidi="th-TH"/>
               </w:rPr>
+              <w:lastRenderedPageBreak/>
               <w:t>2</w:t>
             </w:r>
           </w:p>
@@ -9604,6 +10809,49 @@
                 <w:lang w:bidi="th-TH"/>
               </w:rPr>
             </w:pPr>
+            <w:r>
+              <w:rPr>
+                <w:rFonts w:ascii="TH SarabunPSK" w:hAnsi="TH SarabunPSK" w:cs="TH SarabunPSK"/>
+                <w:sz w:val="32"/>
+                <w:szCs w:val="32"/>
+                <w:lang w:bidi="th-TH"/>
+              </w:rPr>
+              <w:drawing>
+                <wp:inline distT="0" distB="0" distL="0" distR="0" wp14:anchorId="3421A86C" wp14:editId="77528E30">
+                  <wp:extent cx="3051810" cy="3753125"/>
+                  <wp:effectExtent l="0" t="0" r="0" b="0"/>
+                  <wp:docPr id="1681408073" name="Picture 1"/>
+                  <wp:cNvGraphicFramePr>
+                    <a:graphicFrameLocks xmlns:a="http://schemas.openxmlformats.org/drawingml/2006/main" noChangeAspect="1"/>
+                  </wp:cNvGraphicFramePr>
+                  <a:graphic xmlns:a="http://schemas.openxmlformats.org/drawingml/2006/main">
+                    <a:graphicData uri="http://schemas.openxmlformats.org/drawingml/2006/picture">
+                      <pic:pic xmlns:pic="http://schemas.openxmlformats.org/drawingml/2006/picture">
+                        <pic:nvPicPr>
+                          <pic:cNvPr id="1681408073" name=""/>
+                          <pic:cNvPicPr/>
+                        </pic:nvPicPr>
+                        <pic:blipFill>
+                          <a:blip r:embed="rId15"/>
+                          <a:stretch>
+                            <a:fillRect/>
+                          </a:stretch>
+                        </pic:blipFill>
+                        <pic:spPr>
+                          <a:xfrm>
+                            <a:off x="0" y="0"/>
+                            <a:ext cx="3053866" cy="3755653"/>
+                          </a:xfrm>
+                          <a:prstGeom prst="rect">
+                            <a:avLst/>
+                          </a:prstGeom>
+                        </pic:spPr>
+                      </pic:pic>
+                    </a:graphicData>
+                  </a:graphic>
+                </wp:inline>
+              </w:drawing>
+            </w:r>
           </w:p>
         </w:tc>
         <w:tc>
@@ -9612,13 +10860,23 @@
           </w:tcPr>
           <w:p>
             <w:pPr>
-              <w:rPr>
-                <w:rFonts w:ascii="TH SarabunPSK" w:hAnsi="TH SarabunPSK" w:cs="TH SarabunPSK"/>
-                <w:sz w:val="32"/>
-                <w:szCs w:val="32"/>
-                <w:lang w:bidi="th-TH"/>
-              </w:rPr>
-            </w:pPr>
+              <w:jc w:val="center"/>
+              <w:rPr>
+                <w:rFonts w:ascii="TH SarabunPSK" w:hAnsi="TH SarabunPSK" w:cs="TH SarabunPSK"/>
+                <w:sz w:val="32"/>
+                <w:szCs w:val="32"/>
+                <w:lang w:bidi="th-TH"/>
+              </w:rPr>
+            </w:pPr>
+            <w:r>
+              <w:rPr>
+                <w:rFonts w:ascii="TH SarabunPSK" w:hAnsi="TH SarabunPSK" w:cs="TH SarabunPSK"/>
+                <w:sz w:val="32"/>
+                <w:szCs w:val="32"/>
+                <w:lang w:bidi="th-TH"/>
+              </w:rPr>
+              <w:t>Pass</w:t>
+            </w:r>
           </w:p>
         </w:tc>
         <w:tc>
@@ -9634,6 +10892,16 @@
                 <w:lang w:bidi="th-TH"/>
               </w:rPr>
             </w:pPr>
+            <w:r>
+              <w:rPr>
+                <w:rFonts w:ascii="TH SarabunPSK" w:hAnsi="TH SarabunPSK" w:cs="TH SarabunPSK"/>
+                <w:sz w:val="32"/>
+                <w:szCs w:val="32"/>
+                <w:cs/>
+                <w:lang w:bidi="th-TH"/>
+              </w:rPr>
+              <w:t>ระบบแสดงข้อความแจ้งเตือนถูกต้อง</w:t>
+            </w:r>
           </w:p>
         </w:tc>
       </w:tr>
@@ -9663,6 +10931,7 @@
                 <w:szCs w:val="32"/>
                 <w:lang w:bidi="th-TH"/>
               </w:rPr>
+              <w:lastRenderedPageBreak/>
               <w:t>No</w:t>
             </w:r>
             <w:r>
@@ -10155,6 +11424,49 @@
                 <w:lang w:bidi="th-TH"/>
               </w:rPr>
             </w:pPr>
+            <w:r>
+              <w:rPr>
+                <w:rFonts w:ascii="TH SarabunPSK" w:hAnsi="TH SarabunPSK" w:cs="TH SarabunPSK"/>
+                <w:sz w:val="32"/>
+                <w:szCs w:val="32"/>
+                <w:lang w:bidi="th-TH"/>
+              </w:rPr>
+              <w:drawing>
+                <wp:inline distT="0" distB="0" distL="0" distR="0" wp14:anchorId="10D7E403" wp14:editId="0ADDA1CD">
+                  <wp:extent cx="2895600" cy="3160618"/>
+                  <wp:effectExtent l="0" t="0" r="0" b="1905"/>
+                  <wp:docPr id="1408684266" name="Picture 1"/>
+                  <wp:cNvGraphicFramePr>
+                    <a:graphicFrameLocks xmlns:a="http://schemas.openxmlformats.org/drawingml/2006/main" noChangeAspect="1"/>
+                  </wp:cNvGraphicFramePr>
+                  <a:graphic xmlns:a="http://schemas.openxmlformats.org/drawingml/2006/main">
+                    <a:graphicData uri="http://schemas.openxmlformats.org/drawingml/2006/picture">
+                      <pic:pic xmlns:pic="http://schemas.openxmlformats.org/drawingml/2006/picture">
+                        <pic:nvPicPr>
+                          <pic:cNvPr id="1070354996" name=""/>
+                          <pic:cNvPicPr/>
+                        </pic:nvPicPr>
+                        <pic:blipFill>
+                          <a:blip r:embed="rId12"/>
+                          <a:stretch>
+                            <a:fillRect/>
+                          </a:stretch>
+                        </pic:blipFill>
+                        <pic:spPr>
+                          <a:xfrm>
+                            <a:off x="0" y="0"/>
+                            <a:ext cx="2952848" cy="3223105"/>
+                          </a:xfrm>
+                          <a:prstGeom prst="rect">
+                            <a:avLst/>
+                          </a:prstGeom>
+                        </pic:spPr>
+                      </pic:pic>
+                    </a:graphicData>
+                  </a:graphic>
+                </wp:inline>
+              </w:drawing>
+            </w:r>
           </w:p>
         </w:tc>
         <w:tc>
@@ -10163,13 +11475,23 @@
           </w:tcPr>
           <w:p>
             <w:pPr>
-              <w:rPr>
-                <w:rFonts w:ascii="TH SarabunPSK" w:hAnsi="TH SarabunPSK" w:cs="TH SarabunPSK"/>
-                <w:sz w:val="32"/>
-                <w:szCs w:val="32"/>
-                <w:lang w:bidi="th-TH"/>
-              </w:rPr>
-            </w:pPr>
+              <w:jc w:val="center"/>
+              <w:rPr>
+                <w:rFonts w:ascii="TH SarabunPSK" w:hAnsi="TH SarabunPSK" w:cs="TH SarabunPSK"/>
+                <w:sz w:val="32"/>
+                <w:szCs w:val="32"/>
+                <w:lang w:bidi="th-TH"/>
+              </w:rPr>
+            </w:pPr>
+            <w:r>
+              <w:rPr>
+                <w:rFonts w:ascii="TH SarabunPSK" w:hAnsi="TH SarabunPSK" w:cs="TH SarabunPSK"/>
+                <w:sz w:val="32"/>
+                <w:szCs w:val="32"/>
+                <w:lang w:bidi="th-TH"/>
+              </w:rPr>
+              <w:t>Pass</w:t>
+            </w:r>
           </w:p>
         </w:tc>
         <w:tc>
@@ -10185,6 +11507,35 @@
                 <w:lang w:bidi="th-TH"/>
               </w:rPr>
             </w:pPr>
+            <w:r>
+              <w:rPr>
+                <w:rFonts w:ascii="TH SarabunPSK" w:hAnsi="TH SarabunPSK" w:cs="TH SarabunPSK" w:hint="cs"/>
+                <w:sz w:val="32"/>
+                <w:szCs w:val="32"/>
+                <w:cs/>
+                <w:lang w:bidi="th-TH"/>
+              </w:rPr>
+              <w:t xml:space="preserve">เข้าสู่หน้า </w:t>
+            </w:r>
+            <w:r>
+              <w:rPr>
+                <w:rFonts w:ascii="TH SarabunPSK" w:hAnsi="TH SarabunPSK" w:cs="TH SarabunPSK"/>
+                <w:sz w:val="32"/>
+                <w:szCs w:val="32"/>
+                <w:lang w:bidi="th-TH"/>
+              </w:rPr>
+              <w:t xml:space="preserve">Workshop Registration </w:t>
+            </w:r>
+            <w:r>
+              <w:rPr>
+                <w:rFonts w:ascii="TH SarabunPSK" w:hAnsi="TH SarabunPSK" w:cs="TH SarabunPSK" w:hint="cs"/>
+                <w:sz w:val="32"/>
+                <w:szCs w:val="32"/>
+                <w:cs/>
+                <w:lang w:bidi="th-TH"/>
+              </w:rPr>
+              <w:t>สำเร็จ</w:t>
+            </w:r>
           </w:p>
         </w:tc>
       </w:tr>
@@ -10210,6 +11561,7 @@
                 <w:szCs w:val="32"/>
                 <w:lang w:bidi="th-TH"/>
               </w:rPr>
+              <w:lastRenderedPageBreak/>
               <w:t>2</w:t>
             </w:r>
           </w:p>
@@ -10411,7 +11763,6 @@
                 <w:cs/>
                 <w:lang w:bidi="th-TH"/>
               </w:rPr>
-              <w:lastRenderedPageBreak/>
               <w:t xml:space="preserve">กรอกข้อมูลที่ช่อง </w:t>
             </w:r>
             <w:r>
@@ -10679,7 +12030,6 @@
                 <w:cs/>
                 <w:lang w:bidi="th-TH"/>
               </w:rPr>
-              <w:lastRenderedPageBreak/>
               <w:t xml:space="preserve">อยู่ที่หน้า </w:t>
             </w:r>
             <w:r>
@@ -10754,6 +12104,49 @@
                 <w:lang w:bidi="th-TH"/>
               </w:rPr>
             </w:pPr>
+            <w:r>
+              <w:rPr>
+                <w:rFonts w:ascii="TH SarabunPSK" w:hAnsi="TH SarabunPSK" w:cs="TH SarabunPSK"/>
+                <w:sz w:val="32"/>
+                <w:szCs w:val="32"/>
+                <w:lang w:bidi="th-TH"/>
+              </w:rPr>
+              <w:drawing>
+                <wp:inline distT="0" distB="0" distL="0" distR="0" wp14:anchorId="1DFA954B" wp14:editId="31C60366">
+                  <wp:extent cx="2972321" cy="3616325"/>
+                  <wp:effectExtent l="0" t="0" r="0" b="3175"/>
+                  <wp:docPr id="1638143700" name="Picture 1"/>
+                  <wp:cNvGraphicFramePr>
+                    <a:graphicFrameLocks xmlns:a="http://schemas.openxmlformats.org/drawingml/2006/main" noChangeAspect="1"/>
+                  </wp:cNvGraphicFramePr>
+                  <a:graphic xmlns:a="http://schemas.openxmlformats.org/drawingml/2006/main">
+                    <a:graphicData uri="http://schemas.openxmlformats.org/drawingml/2006/picture">
+                      <pic:pic xmlns:pic="http://schemas.openxmlformats.org/drawingml/2006/picture">
+                        <pic:nvPicPr>
+                          <pic:cNvPr id="1638143700" name=""/>
+                          <pic:cNvPicPr/>
+                        </pic:nvPicPr>
+                        <pic:blipFill>
+                          <a:blip r:embed="rId16"/>
+                          <a:stretch>
+                            <a:fillRect/>
+                          </a:stretch>
+                        </pic:blipFill>
+                        <pic:spPr>
+                          <a:xfrm>
+                            <a:off x="0" y="0"/>
+                            <a:ext cx="3023630" cy="3678751"/>
+                          </a:xfrm>
+                          <a:prstGeom prst="rect">
+                            <a:avLst/>
+                          </a:prstGeom>
+                        </pic:spPr>
+                      </pic:pic>
+                    </a:graphicData>
+                  </a:graphic>
+                </wp:inline>
+              </w:drawing>
+            </w:r>
           </w:p>
         </w:tc>
         <w:tc>
@@ -10762,13 +12155,23 @@
           </w:tcPr>
           <w:p>
             <w:pPr>
-              <w:rPr>
-                <w:rFonts w:ascii="TH SarabunPSK" w:hAnsi="TH SarabunPSK" w:cs="TH SarabunPSK"/>
-                <w:sz w:val="32"/>
-                <w:szCs w:val="32"/>
-                <w:lang w:bidi="th-TH"/>
-              </w:rPr>
-            </w:pPr>
+              <w:jc w:val="center"/>
+              <w:rPr>
+                <w:rFonts w:ascii="TH SarabunPSK" w:hAnsi="TH SarabunPSK" w:cs="TH SarabunPSK"/>
+                <w:sz w:val="32"/>
+                <w:szCs w:val="32"/>
+                <w:lang w:bidi="th-TH"/>
+              </w:rPr>
+            </w:pPr>
+            <w:r>
+              <w:rPr>
+                <w:rFonts w:ascii="TH SarabunPSK" w:hAnsi="TH SarabunPSK" w:cs="TH SarabunPSK"/>
+                <w:sz w:val="32"/>
+                <w:szCs w:val="32"/>
+                <w:lang w:bidi="th-TH"/>
+              </w:rPr>
+              <w:t>Pass</w:t>
+            </w:r>
           </w:p>
         </w:tc>
         <w:tc>
@@ -10784,10 +12187,23 @@
                 <w:lang w:bidi="th-TH"/>
               </w:rPr>
             </w:pPr>
+            <w:r>
+              <w:rPr>
+                <w:rFonts w:ascii="TH SarabunPSK" w:hAnsi="TH SarabunPSK" w:cs="TH SarabunPSK"/>
+                <w:sz w:val="32"/>
+                <w:szCs w:val="32"/>
+                <w:cs/>
+                <w:lang w:bidi="th-TH"/>
+              </w:rPr>
+              <w:t>ระบบแสดงข้อความแจ้งเตือนถูกต้อง</w:t>
+            </w:r>
           </w:p>
         </w:tc>
       </w:tr>
       <w:tr>
+        <w:trPr>
+          <w:trHeight w:val="9630"/>
+        </w:trPr>
         <w:tc>
           <w:tcPr>
             <w:tcW w:w="630" w:type="dxa"/>
@@ -10809,6 +12225,7 @@
                 <w:szCs w:val="32"/>
                 <w:lang w:bidi="th-TH"/>
               </w:rPr>
+              <w:lastRenderedPageBreak/>
               <w:t>2</w:t>
             </w:r>
           </w:p>
@@ -11371,6 +12788,49 @@
                 <w:lang w:bidi="th-TH"/>
               </w:rPr>
             </w:pPr>
+            <w:r>
+              <w:rPr>
+                <w:rFonts w:ascii="TH SarabunPSK" w:hAnsi="TH SarabunPSK" w:cs="TH SarabunPSK"/>
+                <w:sz w:val="32"/>
+                <w:szCs w:val="32"/>
+                <w:lang w:bidi="th-TH"/>
+              </w:rPr>
+              <w:drawing>
+                <wp:inline distT="0" distB="0" distL="0" distR="0" wp14:anchorId="0EBB39A4" wp14:editId="759949EB">
+                  <wp:extent cx="3009900" cy="3796840"/>
+                  <wp:effectExtent l="0" t="0" r="0" b="0"/>
+                  <wp:docPr id="1917291992" name="Picture 1"/>
+                  <wp:cNvGraphicFramePr>
+                    <a:graphicFrameLocks xmlns:a="http://schemas.openxmlformats.org/drawingml/2006/main" noChangeAspect="1"/>
+                  </wp:cNvGraphicFramePr>
+                  <a:graphic xmlns:a="http://schemas.openxmlformats.org/drawingml/2006/main">
+                    <a:graphicData uri="http://schemas.openxmlformats.org/drawingml/2006/picture">
+                      <pic:pic xmlns:pic="http://schemas.openxmlformats.org/drawingml/2006/picture">
+                        <pic:nvPicPr>
+                          <pic:cNvPr id="1917291992" name=""/>
+                          <pic:cNvPicPr/>
+                        </pic:nvPicPr>
+                        <pic:blipFill>
+                          <a:blip r:embed="rId17"/>
+                          <a:stretch>
+                            <a:fillRect/>
+                          </a:stretch>
+                        </pic:blipFill>
+                        <pic:spPr>
+                          <a:xfrm>
+                            <a:off x="0" y="0"/>
+                            <a:ext cx="3025343" cy="3816321"/>
+                          </a:xfrm>
+                          <a:prstGeom prst="rect">
+                            <a:avLst/>
+                          </a:prstGeom>
+                        </pic:spPr>
+                      </pic:pic>
+                    </a:graphicData>
+                  </a:graphic>
+                </wp:inline>
+              </w:drawing>
+            </w:r>
           </w:p>
         </w:tc>
         <w:tc>
@@ -11379,13 +12839,23 @@
           </w:tcPr>
           <w:p>
             <w:pPr>
-              <w:rPr>
-                <w:rFonts w:ascii="TH SarabunPSK" w:hAnsi="TH SarabunPSK" w:cs="TH SarabunPSK"/>
-                <w:sz w:val="32"/>
-                <w:szCs w:val="32"/>
-                <w:lang w:bidi="th-TH"/>
-              </w:rPr>
-            </w:pPr>
+              <w:jc w:val="center"/>
+              <w:rPr>
+                <w:rFonts w:ascii="TH SarabunPSK" w:hAnsi="TH SarabunPSK" w:cs="TH SarabunPSK"/>
+                <w:sz w:val="32"/>
+                <w:szCs w:val="32"/>
+                <w:lang w:bidi="th-TH"/>
+              </w:rPr>
+            </w:pPr>
+            <w:r>
+              <w:rPr>
+                <w:rFonts w:ascii="TH SarabunPSK" w:hAnsi="TH SarabunPSK" w:cs="TH SarabunPSK"/>
+                <w:sz w:val="32"/>
+                <w:szCs w:val="32"/>
+                <w:lang w:bidi="th-TH"/>
+              </w:rPr>
+              <w:t>Pass</w:t>
+            </w:r>
           </w:p>
         </w:tc>
         <w:tc>
@@ -11401,6 +12871,16 @@
                 <w:lang w:bidi="th-TH"/>
               </w:rPr>
             </w:pPr>
+            <w:r>
+              <w:rPr>
+                <w:rFonts w:ascii="TH SarabunPSK" w:hAnsi="TH SarabunPSK" w:cs="TH SarabunPSK"/>
+                <w:sz w:val="32"/>
+                <w:szCs w:val="32"/>
+                <w:cs/>
+                <w:lang w:bidi="th-TH"/>
+              </w:rPr>
+              <w:t>ระบบแสดงข้อความแจ้งเตือนถูกต้อง</w:t>
+            </w:r>
           </w:p>
         </w:tc>
       </w:tr>
@@ -11430,6 +12910,7 @@
                 <w:szCs w:val="32"/>
                 <w:lang w:bidi="th-TH"/>
               </w:rPr>
+              <w:lastRenderedPageBreak/>
               <w:t>No</w:t>
             </w:r>
             <w:r>
@@ -11931,6 +13412,49 @@
                 <w:lang w:bidi="th-TH"/>
               </w:rPr>
             </w:pPr>
+            <w:r>
+              <w:rPr>
+                <w:rFonts w:ascii="TH SarabunPSK" w:hAnsi="TH SarabunPSK" w:cs="TH SarabunPSK"/>
+                <w:sz w:val="32"/>
+                <w:szCs w:val="32"/>
+                <w:lang w:bidi="th-TH"/>
+              </w:rPr>
+              <w:drawing>
+                <wp:inline distT="0" distB="0" distL="0" distR="0" wp14:anchorId="2699555F" wp14:editId="50BA5CDE">
+                  <wp:extent cx="3017520" cy="3293696"/>
+                  <wp:effectExtent l="0" t="0" r="0" b="2540"/>
+                  <wp:docPr id="629837131" name="Picture 1"/>
+                  <wp:cNvGraphicFramePr>
+                    <a:graphicFrameLocks xmlns:a="http://schemas.openxmlformats.org/drawingml/2006/main" noChangeAspect="1"/>
+                  </wp:cNvGraphicFramePr>
+                  <a:graphic xmlns:a="http://schemas.openxmlformats.org/drawingml/2006/main">
+                    <a:graphicData uri="http://schemas.openxmlformats.org/drawingml/2006/picture">
+                      <pic:pic xmlns:pic="http://schemas.openxmlformats.org/drawingml/2006/picture">
+                        <pic:nvPicPr>
+                          <pic:cNvPr id="1070354996" name=""/>
+                          <pic:cNvPicPr/>
+                        </pic:nvPicPr>
+                        <pic:blipFill>
+                          <a:blip r:embed="rId12"/>
+                          <a:stretch>
+                            <a:fillRect/>
+                          </a:stretch>
+                        </pic:blipFill>
+                        <pic:spPr>
+                          <a:xfrm>
+                            <a:off x="0" y="0"/>
+                            <a:ext cx="3078940" cy="3360738"/>
+                          </a:xfrm>
+                          <a:prstGeom prst="rect">
+                            <a:avLst/>
+                          </a:prstGeom>
+                        </pic:spPr>
+                      </pic:pic>
+                    </a:graphicData>
+                  </a:graphic>
+                </wp:inline>
+              </w:drawing>
+            </w:r>
           </w:p>
         </w:tc>
         <w:tc>
@@ -11939,13 +13463,23 @@
           </w:tcPr>
           <w:p>
             <w:pPr>
-              <w:rPr>
-                <w:rFonts w:ascii="TH SarabunPSK" w:hAnsi="TH SarabunPSK" w:cs="TH SarabunPSK"/>
-                <w:sz w:val="32"/>
-                <w:szCs w:val="32"/>
-                <w:lang w:bidi="th-TH"/>
-              </w:rPr>
-            </w:pPr>
+              <w:jc w:val="center"/>
+              <w:rPr>
+                <w:rFonts w:ascii="TH SarabunPSK" w:hAnsi="TH SarabunPSK" w:cs="TH SarabunPSK"/>
+                <w:sz w:val="32"/>
+                <w:szCs w:val="32"/>
+                <w:lang w:bidi="th-TH"/>
+              </w:rPr>
+            </w:pPr>
+            <w:r>
+              <w:rPr>
+                <w:rFonts w:ascii="TH SarabunPSK" w:hAnsi="TH SarabunPSK" w:cs="TH SarabunPSK"/>
+                <w:sz w:val="32"/>
+                <w:szCs w:val="32"/>
+                <w:lang w:bidi="th-TH"/>
+              </w:rPr>
+              <w:t>Pass</w:t>
+            </w:r>
           </w:p>
         </w:tc>
         <w:tc>
@@ -11961,10 +13495,42 @@
                 <w:lang w:bidi="th-TH"/>
               </w:rPr>
             </w:pPr>
+            <w:r>
+              <w:rPr>
+                <w:rFonts w:ascii="TH SarabunPSK" w:hAnsi="TH SarabunPSK" w:cs="TH SarabunPSK" w:hint="cs"/>
+                <w:sz w:val="32"/>
+                <w:szCs w:val="32"/>
+                <w:cs/>
+                <w:lang w:bidi="th-TH"/>
+              </w:rPr>
+              <w:t xml:space="preserve">เข้าสู่หน้า </w:t>
+            </w:r>
+            <w:r>
+              <w:rPr>
+                <w:rFonts w:ascii="TH SarabunPSK" w:hAnsi="TH SarabunPSK" w:cs="TH SarabunPSK"/>
+                <w:sz w:val="32"/>
+                <w:szCs w:val="32"/>
+                <w:lang w:bidi="th-TH"/>
+              </w:rPr>
+              <w:t xml:space="preserve">Workshop Registration </w:t>
+            </w:r>
+            <w:r>
+              <w:rPr>
+                <w:rFonts w:ascii="TH SarabunPSK" w:hAnsi="TH SarabunPSK" w:cs="TH SarabunPSK" w:hint="cs"/>
+                <w:sz w:val="32"/>
+                <w:szCs w:val="32"/>
+                <w:cs/>
+                <w:lang w:bidi="th-TH"/>
+              </w:rPr>
+              <w:t>สำเร็จ</w:t>
+            </w:r>
           </w:p>
         </w:tc>
       </w:tr>
       <w:tr>
+        <w:trPr>
+          <w:trHeight w:val="9630"/>
+        </w:trPr>
         <w:tc>
           <w:tcPr>
             <w:tcW w:w="630" w:type="dxa"/>
@@ -11986,6 +13552,7 @@
                 <w:szCs w:val="32"/>
                 <w:lang w:bidi="th-TH"/>
               </w:rPr>
+              <w:lastRenderedPageBreak/>
               <w:t>2</w:t>
             </w:r>
           </w:p>
@@ -12290,7 +13857,6 @@
                 <w:cs/>
                 <w:lang w:bidi="th-TH"/>
               </w:rPr>
-              <w:lastRenderedPageBreak/>
               <w:t xml:space="preserve">กรอกข้อมูลที่ช่อง </w:t>
             </w:r>
             <w:r>
@@ -12438,7 +14004,6 @@
                 <w:cs/>
                 <w:lang w:bidi="th-TH"/>
               </w:rPr>
-              <w:lastRenderedPageBreak/>
               <w:t xml:space="preserve">อยู่ที่หน้า </w:t>
             </w:r>
             <w:r>
@@ -12504,6 +14069,49 @@
                 <w:lang w:bidi="th-TH"/>
               </w:rPr>
             </w:pPr>
+            <w:r>
+              <w:rPr>
+                <w:rFonts w:ascii="TH SarabunPSK" w:hAnsi="TH SarabunPSK" w:cs="TH SarabunPSK"/>
+                <w:sz w:val="32"/>
+                <w:szCs w:val="32"/>
+                <w:lang w:bidi="th-TH"/>
+              </w:rPr>
+              <w:drawing>
+                <wp:inline distT="0" distB="0" distL="0" distR="0" wp14:anchorId="1E7C12FE" wp14:editId="718D6C95">
+                  <wp:extent cx="2766060" cy="3478528"/>
+                  <wp:effectExtent l="0" t="0" r="0" b="8255"/>
+                  <wp:docPr id="1310483887" name="Picture 1"/>
+                  <wp:cNvGraphicFramePr>
+                    <a:graphicFrameLocks xmlns:a="http://schemas.openxmlformats.org/drawingml/2006/main" noChangeAspect="1"/>
+                  </wp:cNvGraphicFramePr>
+                  <a:graphic xmlns:a="http://schemas.openxmlformats.org/drawingml/2006/main">
+                    <a:graphicData uri="http://schemas.openxmlformats.org/drawingml/2006/picture">
+                      <pic:pic xmlns:pic="http://schemas.openxmlformats.org/drawingml/2006/picture">
+                        <pic:nvPicPr>
+                          <pic:cNvPr id="1310483887" name=""/>
+                          <pic:cNvPicPr/>
+                        </pic:nvPicPr>
+                        <pic:blipFill>
+                          <a:blip r:embed="rId18"/>
+                          <a:stretch>
+                            <a:fillRect/>
+                          </a:stretch>
+                        </pic:blipFill>
+                        <pic:spPr>
+                          <a:xfrm>
+                            <a:off x="0" y="0"/>
+                            <a:ext cx="2798229" cy="3518983"/>
+                          </a:xfrm>
+                          <a:prstGeom prst="rect">
+                            <a:avLst/>
+                          </a:prstGeom>
+                        </pic:spPr>
+                      </pic:pic>
+                    </a:graphicData>
+                  </a:graphic>
+                </wp:inline>
+              </w:drawing>
+            </w:r>
           </w:p>
         </w:tc>
         <w:tc>
@@ -12512,13 +14120,23 @@
           </w:tcPr>
           <w:p>
             <w:pPr>
-              <w:rPr>
-                <w:rFonts w:ascii="TH SarabunPSK" w:hAnsi="TH SarabunPSK" w:cs="TH SarabunPSK"/>
-                <w:sz w:val="32"/>
-                <w:szCs w:val="32"/>
-                <w:lang w:bidi="th-TH"/>
-              </w:rPr>
-            </w:pPr>
+              <w:jc w:val="center"/>
+              <w:rPr>
+                <w:rFonts w:ascii="TH SarabunPSK" w:hAnsi="TH SarabunPSK" w:cs="TH SarabunPSK"/>
+                <w:sz w:val="32"/>
+                <w:szCs w:val="32"/>
+                <w:lang w:bidi="th-TH"/>
+              </w:rPr>
+            </w:pPr>
+            <w:r>
+              <w:rPr>
+                <w:rFonts w:ascii="TH SarabunPSK" w:hAnsi="TH SarabunPSK" w:cs="TH SarabunPSK"/>
+                <w:sz w:val="32"/>
+                <w:szCs w:val="32"/>
+                <w:lang w:bidi="th-TH"/>
+              </w:rPr>
+              <w:t>Pass</w:t>
+            </w:r>
           </w:p>
         </w:tc>
         <w:tc>
@@ -12534,6 +14152,16 @@
                 <w:lang w:bidi="th-TH"/>
               </w:rPr>
             </w:pPr>
+            <w:r>
+              <w:rPr>
+                <w:rFonts w:ascii="TH SarabunPSK" w:hAnsi="TH SarabunPSK" w:cs="TH SarabunPSK"/>
+                <w:sz w:val="32"/>
+                <w:szCs w:val="32"/>
+                <w:cs/>
+                <w:lang w:bidi="th-TH"/>
+              </w:rPr>
+              <w:t>ระบบแสดงข้อความแจ้งเตือนถูกต้อง</w:t>
+            </w:r>
           </w:p>
         </w:tc>
       </w:tr>
@@ -12563,6 +14191,7 @@
                 <w:szCs w:val="32"/>
                 <w:lang w:bidi="th-TH"/>
               </w:rPr>
+              <w:lastRenderedPageBreak/>
               <w:t>No</w:t>
             </w:r>
             <w:r>
@@ -13064,6 +14693,49 @@
                 <w:lang w:bidi="th-TH"/>
               </w:rPr>
             </w:pPr>
+            <w:r>
+              <w:rPr>
+                <w:rFonts w:ascii="TH SarabunPSK" w:hAnsi="TH SarabunPSK" w:cs="TH SarabunPSK"/>
+                <w:sz w:val="32"/>
+                <w:szCs w:val="32"/>
+                <w:lang w:bidi="th-TH"/>
+              </w:rPr>
+              <w:drawing>
+                <wp:inline distT="0" distB="0" distL="0" distR="0" wp14:anchorId="335DB67E" wp14:editId="2D2EC8AE">
+                  <wp:extent cx="2895600" cy="3160618"/>
+                  <wp:effectExtent l="0" t="0" r="0" b="1905"/>
+                  <wp:docPr id="579936104" name="Picture 1"/>
+                  <wp:cNvGraphicFramePr>
+                    <a:graphicFrameLocks xmlns:a="http://schemas.openxmlformats.org/drawingml/2006/main" noChangeAspect="1"/>
+                  </wp:cNvGraphicFramePr>
+                  <a:graphic xmlns:a="http://schemas.openxmlformats.org/drawingml/2006/main">
+                    <a:graphicData uri="http://schemas.openxmlformats.org/drawingml/2006/picture">
+                      <pic:pic xmlns:pic="http://schemas.openxmlformats.org/drawingml/2006/picture">
+                        <pic:nvPicPr>
+                          <pic:cNvPr id="1070354996" name=""/>
+                          <pic:cNvPicPr/>
+                        </pic:nvPicPr>
+                        <pic:blipFill>
+                          <a:blip r:embed="rId12"/>
+                          <a:stretch>
+                            <a:fillRect/>
+                          </a:stretch>
+                        </pic:blipFill>
+                        <pic:spPr>
+                          <a:xfrm>
+                            <a:off x="0" y="0"/>
+                            <a:ext cx="2952848" cy="3223105"/>
+                          </a:xfrm>
+                          <a:prstGeom prst="rect">
+                            <a:avLst/>
+                          </a:prstGeom>
+                        </pic:spPr>
+                      </pic:pic>
+                    </a:graphicData>
+                  </a:graphic>
+                </wp:inline>
+              </w:drawing>
+            </w:r>
           </w:p>
         </w:tc>
         <w:tc>
@@ -13072,13 +14744,23 @@
           </w:tcPr>
           <w:p>
             <w:pPr>
-              <w:rPr>
-                <w:rFonts w:ascii="TH SarabunPSK" w:hAnsi="TH SarabunPSK" w:cs="TH SarabunPSK"/>
-                <w:sz w:val="32"/>
-                <w:szCs w:val="32"/>
-                <w:lang w:bidi="th-TH"/>
-              </w:rPr>
-            </w:pPr>
+              <w:jc w:val="center"/>
+              <w:rPr>
+                <w:rFonts w:ascii="TH SarabunPSK" w:hAnsi="TH SarabunPSK" w:cs="TH SarabunPSK"/>
+                <w:sz w:val="32"/>
+                <w:szCs w:val="32"/>
+                <w:lang w:bidi="th-TH"/>
+              </w:rPr>
+            </w:pPr>
+            <w:r>
+              <w:rPr>
+                <w:rFonts w:ascii="TH SarabunPSK" w:hAnsi="TH SarabunPSK" w:cs="TH SarabunPSK"/>
+                <w:sz w:val="32"/>
+                <w:szCs w:val="32"/>
+                <w:lang w:bidi="th-TH"/>
+              </w:rPr>
+              <w:t>Pass</w:t>
+            </w:r>
           </w:p>
         </w:tc>
         <w:tc>
@@ -13094,6 +14776,35 @@
                 <w:lang w:bidi="th-TH"/>
               </w:rPr>
             </w:pPr>
+            <w:r>
+              <w:rPr>
+                <w:rFonts w:ascii="TH SarabunPSK" w:hAnsi="TH SarabunPSK" w:cs="TH SarabunPSK" w:hint="cs"/>
+                <w:sz w:val="32"/>
+                <w:szCs w:val="32"/>
+                <w:cs/>
+                <w:lang w:bidi="th-TH"/>
+              </w:rPr>
+              <w:t xml:space="preserve">เข้าสู่หน้า </w:t>
+            </w:r>
+            <w:r>
+              <w:rPr>
+                <w:rFonts w:ascii="TH SarabunPSK" w:hAnsi="TH SarabunPSK" w:cs="TH SarabunPSK"/>
+                <w:sz w:val="32"/>
+                <w:szCs w:val="32"/>
+                <w:lang w:bidi="th-TH"/>
+              </w:rPr>
+              <w:t xml:space="preserve">Workshop Registration </w:t>
+            </w:r>
+            <w:r>
+              <w:rPr>
+                <w:rFonts w:ascii="TH SarabunPSK" w:hAnsi="TH SarabunPSK" w:cs="TH SarabunPSK" w:hint="cs"/>
+                <w:sz w:val="32"/>
+                <w:szCs w:val="32"/>
+                <w:cs/>
+                <w:lang w:bidi="th-TH"/>
+              </w:rPr>
+              <w:t>สำเร็จ</w:t>
+            </w:r>
           </w:p>
         </w:tc>
       </w:tr>
@@ -13119,6 +14830,7 @@
                 <w:szCs w:val="32"/>
                 <w:lang w:bidi="th-TH"/>
               </w:rPr>
+              <w:lastRenderedPageBreak/>
               <w:t>2</w:t>
             </w:r>
           </w:p>
@@ -13857,6 +15569,49 @@
                 <w:lang w:bidi="th-TH"/>
               </w:rPr>
             </w:pPr>
+            <w:r>
+              <w:rPr>
+                <w:rFonts w:ascii="TH SarabunPSK" w:hAnsi="TH SarabunPSK" w:cs="TH SarabunPSK"/>
+                <w:sz w:val="32"/>
+                <w:szCs w:val="32"/>
+                <w:lang w:bidi="th-TH"/>
+              </w:rPr>
+              <w:drawing>
+                <wp:inline distT="0" distB="0" distL="0" distR="0" wp14:anchorId="56958341" wp14:editId="58A01878">
+                  <wp:extent cx="2954655" cy="3937233"/>
+                  <wp:effectExtent l="0" t="0" r="0" b="6350"/>
+                  <wp:docPr id="1081777090" name="Picture 1"/>
+                  <wp:cNvGraphicFramePr>
+                    <a:graphicFrameLocks xmlns:a="http://schemas.openxmlformats.org/drawingml/2006/main" noChangeAspect="1"/>
+                  </wp:cNvGraphicFramePr>
+                  <a:graphic xmlns:a="http://schemas.openxmlformats.org/drawingml/2006/main">
+                    <a:graphicData uri="http://schemas.openxmlformats.org/drawingml/2006/picture">
+                      <pic:pic xmlns:pic="http://schemas.openxmlformats.org/drawingml/2006/picture">
+                        <pic:nvPicPr>
+                          <pic:cNvPr id="1081777090" name=""/>
+                          <pic:cNvPicPr/>
+                        </pic:nvPicPr>
+                        <pic:blipFill>
+                          <a:blip r:embed="rId19"/>
+                          <a:stretch>
+                            <a:fillRect/>
+                          </a:stretch>
+                        </pic:blipFill>
+                        <pic:spPr>
+                          <a:xfrm>
+                            <a:off x="0" y="0"/>
+                            <a:ext cx="2958479" cy="3942328"/>
+                          </a:xfrm>
+                          <a:prstGeom prst="rect">
+                            <a:avLst/>
+                          </a:prstGeom>
+                        </pic:spPr>
+                      </pic:pic>
+                    </a:graphicData>
+                  </a:graphic>
+                </wp:inline>
+              </w:drawing>
+            </w:r>
           </w:p>
         </w:tc>
         <w:tc>
@@ -13865,13 +15620,24 @@
           </w:tcPr>
           <w:p>
             <w:pPr>
-              <w:rPr>
-                <w:rFonts w:ascii="TH SarabunPSK" w:hAnsi="TH SarabunPSK" w:cs="TH SarabunPSK"/>
-                <w:sz w:val="32"/>
-                <w:szCs w:val="32"/>
-                <w:lang w:bidi="th-TH"/>
-              </w:rPr>
-            </w:pPr>
+              <w:jc w:val="center"/>
+              <w:rPr>
+                <w:rFonts w:ascii="TH SarabunPSK" w:hAnsi="TH SarabunPSK" w:cs="TH SarabunPSK" w:hint="cs"/>
+                <w:sz w:val="32"/>
+                <w:szCs w:val="32"/>
+                <w:cs/>
+                <w:lang w:bidi="th-TH"/>
+              </w:rPr>
+            </w:pPr>
+            <w:r>
+              <w:rPr>
+                <w:rFonts w:ascii="TH SarabunPSK" w:hAnsi="TH SarabunPSK" w:cs="TH SarabunPSK"/>
+                <w:sz w:val="32"/>
+                <w:szCs w:val="32"/>
+                <w:lang w:bidi="th-TH"/>
+              </w:rPr>
+              <w:t>Pass</w:t>
+            </w:r>
           </w:p>
         </w:tc>
         <w:tc>
@@ -13887,6 +15653,54 @@
                 <w:lang w:bidi="th-TH"/>
               </w:rPr>
             </w:pPr>
+            <w:r>
+              <w:rPr>
+                <w:rFonts w:ascii="TH SarabunPSK" w:hAnsi="TH SarabunPSK" w:cs="TH SarabunPSK"/>
+                <w:sz w:val="32"/>
+                <w:szCs w:val="32"/>
+                <w:cs/>
+                <w:lang w:bidi="th-TH"/>
+              </w:rPr>
+              <w:t xml:space="preserve">ข้อความ </w:t>
+            </w:r>
+            <w:r>
+              <w:rPr>
+                <w:rFonts w:ascii="TH SarabunPSK" w:hAnsi="TH SarabunPSK" w:cs="TH SarabunPSK"/>
+                <w:sz w:val="32"/>
+                <w:szCs w:val="32"/>
+                <w:lang w:bidi="th-TH"/>
+              </w:rPr>
+              <w:t xml:space="preserve">error </w:t>
+            </w:r>
+            <w:r>
+              <w:rPr>
+                <w:rFonts w:ascii="TH SarabunPSK" w:hAnsi="TH SarabunPSK" w:cs="TH SarabunPSK"/>
+                <w:sz w:val="32"/>
+                <w:szCs w:val="32"/>
+                <w:cs/>
+                <w:lang w:bidi="th-TH"/>
+              </w:rPr>
+              <w:t xml:space="preserve">ต่างจาก </w:t>
+            </w:r>
+            <w:r>
+              <w:rPr>
+                <w:rFonts w:ascii="TH SarabunPSK" w:hAnsi="TH SarabunPSK" w:cs="TH SarabunPSK"/>
+                <w:sz w:val="32"/>
+                <w:szCs w:val="32"/>
+                <w:lang w:bidi="th-TH"/>
+              </w:rPr>
+              <w:t xml:space="preserve">Expected Result </w:t>
+            </w:r>
+            <w:r>
+              <w:rPr>
+                <w:rFonts w:ascii="TH SarabunPSK" w:hAnsi="TH SarabunPSK" w:cs="TH SarabunPSK"/>
+                <w:sz w:val="32"/>
+                <w:szCs w:val="32"/>
+                <w:cs/>
+                <w:lang w:bidi="th-TH"/>
+              </w:rPr>
+              <w:t>เล็กน้อย แต่สื่อความหมายเดียวกัน</w:t>
+            </w:r>
           </w:p>
         </w:tc>
       </w:tr>
@@ -14364,13 +16178,23 @@
           </w:tcPr>
           <w:p>
             <w:pPr>
-              <w:rPr>
-                <w:rFonts w:ascii="TH SarabunPSK" w:hAnsi="TH SarabunPSK" w:cs="TH SarabunPSK"/>
-                <w:sz w:val="32"/>
-                <w:szCs w:val="32"/>
-                <w:lang w:bidi="th-TH"/>
-              </w:rPr>
-            </w:pPr>
+              <w:jc w:val="center"/>
+              <w:rPr>
+                <w:rFonts w:ascii="TH SarabunPSK" w:hAnsi="TH SarabunPSK" w:cs="TH SarabunPSK"/>
+                <w:sz w:val="32"/>
+                <w:szCs w:val="32"/>
+                <w:lang w:bidi="th-TH"/>
+              </w:rPr>
+            </w:pPr>
+            <w:r>
+              <w:rPr>
+                <w:rFonts w:ascii="TH SarabunPSK" w:hAnsi="TH SarabunPSK" w:cs="TH SarabunPSK"/>
+                <w:sz w:val="32"/>
+                <w:szCs w:val="32"/>
+                <w:lang w:bidi="th-TH"/>
+              </w:rPr>
+              <w:t>2</w:t>
+            </w:r>
           </w:p>
         </w:tc>
         <w:tc>
@@ -14379,13 +16203,23 @@
           </w:tcPr>
           <w:p>
             <w:pPr>
-              <w:rPr>
-                <w:rFonts w:ascii="TH SarabunPSK" w:hAnsi="TH SarabunPSK" w:cs="TH SarabunPSK"/>
-                <w:sz w:val="32"/>
-                <w:szCs w:val="32"/>
-                <w:lang w:bidi="th-TH"/>
-              </w:rPr>
-            </w:pPr>
+              <w:jc w:val="center"/>
+              <w:rPr>
+                <w:rFonts w:ascii="TH SarabunPSK" w:hAnsi="TH SarabunPSK" w:cs="TH SarabunPSK"/>
+                <w:sz w:val="32"/>
+                <w:szCs w:val="32"/>
+                <w:lang w:bidi="th-TH"/>
+              </w:rPr>
+            </w:pPr>
+            <w:r>
+              <w:rPr>
+                <w:rFonts w:ascii="TH SarabunPSK" w:hAnsi="TH SarabunPSK" w:cs="TH SarabunPSK"/>
+                <w:sz w:val="32"/>
+                <w:szCs w:val="32"/>
+                <w:lang w:bidi="th-TH"/>
+              </w:rPr>
+              <w:t>2</w:t>
+            </w:r>
           </w:p>
         </w:tc>
         <w:tc>
@@ -14394,13 +16228,23 @@
           </w:tcPr>
           <w:p>
             <w:pPr>
-              <w:rPr>
-                <w:rFonts w:ascii="TH SarabunPSK" w:hAnsi="TH SarabunPSK" w:cs="TH SarabunPSK"/>
-                <w:sz w:val="32"/>
-                <w:szCs w:val="32"/>
-                <w:lang w:bidi="th-TH"/>
-              </w:rPr>
-            </w:pPr>
+              <w:jc w:val="center"/>
+              <w:rPr>
+                <w:rFonts w:ascii="TH SarabunPSK" w:hAnsi="TH SarabunPSK" w:cs="TH SarabunPSK"/>
+                <w:sz w:val="32"/>
+                <w:szCs w:val="32"/>
+                <w:lang w:bidi="th-TH"/>
+              </w:rPr>
+            </w:pPr>
+            <w:r>
+              <w:rPr>
+                <w:rFonts w:ascii="TH SarabunPSK" w:hAnsi="TH SarabunPSK" w:cs="TH SarabunPSK"/>
+                <w:sz w:val="32"/>
+                <w:szCs w:val="32"/>
+                <w:lang w:bidi="th-TH"/>
+              </w:rPr>
+              <w:t>0</w:t>
+            </w:r>
           </w:p>
         </w:tc>
         <w:tc>
@@ -14409,13 +16253,23 @@
           </w:tcPr>
           <w:p>
             <w:pPr>
-              <w:rPr>
-                <w:rFonts w:ascii="TH SarabunPSK" w:hAnsi="TH SarabunPSK" w:cs="TH SarabunPSK"/>
-                <w:sz w:val="32"/>
-                <w:szCs w:val="32"/>
-                <w:lang w:bidi="th-TH"/>
-              </w:rPr>
-            </w:pPr>
+              <w:jc w:val="center"/>
+              <w:rPr>
+                <w:rFonts w:ascii="TH SarabunPSK" w:hAnsi="TH SarabunPSK" w:cs="TH SarabunPSK"/>
+                <w:sz w:val="32"/>
+                <w:szCs w:val="32"/>
+                <w:lang w:bidi="th-TH"/>
+              </w:rPr>
+            </w:pPr>
+            <w:r>
+              <w:rPr>
+                <w:rFonts w:ascii="TH SarabunPSK" w:hAnsi="TH SarabunPSK" w:cs="TH SarabunPSK"/>
+                <w:sz w:val="32"/>
+                <w:szCs w:val="32"/>
+                <w:lang w:bidi="th-TH"/>
+              </w:rPr>
+              <w:t>0</w:t>
+            </w:r>
           </w:p>
         </w:tc>
         <w:tc>
@@ -14424,13 +16278,23 @@
           </w:tcPr>
           <w:p>
             <w:pPr>
-              <w:rPr>
-                <w:rFonts w:ascii="TH SarabunPSK" w:hAnsi="TH SarabunPSK" w:cs="TH SarabunPSK"/>
-                <w:sz w:val="32"/>
-                <w:szCs w:val="32"/>
-                <w:lang w:bidi="th-TH"/>
-              </w:rPr>
-            </w:pPr>
+              <w:jc w:val="center"/>
+              <w:rPr>
+                <w:rFonts w:ascii="TH SarabunPSK" w:hAnsi="TH SarabunPSK" w:cs="TH SarabunPSK"/>
+                <w:sz w:val="32"/>
+                <w:szCs w:val="32"/>
+                <w:lang w:bidi="th-TH"/>
+              </w:rPr>
+            </w:pPr>
+            <w:r>
+              <w:rPr>
+                <w:rFonts w:ascii="TH SarabunPSK" w:hAnsi="TH SarabunPSK" w:cs="TH SarabunPSK"/>
+                <w:sz w:val="32"/>
+                <w:szCs w:val="32"/>
+                <w:lang w:bidi="th-TH"/>
+              </w:rPr>
+              <w:t>0</w:t>
+            </w:r>
           </w:p>
         </w:tc>
         <w:tc>
@@ -14439,13 +16303,34 @@
           </w:tcPr>
           <w:p>
             <w:pPr>
-              <w:rPr>
-                <w:rFonts w:ascii="TH SarabunPSK" w:hAnsi="TH SarabunPSK" w:cs="TH SarabunPSK"/>
-                <w:sz w:val="32"/>
-                <w:szCs w:val="32"/>
-                <w:lang w:bidi="th-TH"/>
-              </w:rPr>
-            </w:pPr>
+              <w:jc w:val="center"/>
+              <w:rPr>
+                <w:rFonts w:ascii="TH SarabunPSK" w:hAnsi="TH SarabunPSK" w:cs="TH SarabunPSK" w:hint="cs"/>
+                <w:sz w:val="32"/>
+                <w:szCs w:val="32"/>
+                <w:lang w:bidi="th-TH"/>
+              </w:rPr>
+            </w:pPr>
+            <w:r>
+              <w:rPr>
+                <w:rFonts w:ascii="TH SarabunPSK" w:hAnsi="TH SarabunPSK" w:cs="TH SarabunPSK" w:hint="cs"/>
+                <w:sz w:val="32"/>
+                <w:szCs w:val="32"/>
+                <w:cs/>
+                <w:lang w:bidi="th-TH"/>
+              </w:rPr>
+              <w:t>ท</w:t>
+            </w:r>
+            <w:r>
+              <w:rPr>
+                <w:rFonts w:ascii="TH SarabunPSK" w:hAnsi="TH SarabunPSK" w:cs="TH SarabunPSK"/>
+                <w:sz w:val="32"/>
+                <w:szCs w:val="32"/>
+                <w:cs/>
+                <w:lang w:bidi="th-TH"/>
+              </w:rPr>
+              <w:t>ดสอบผ่านทั้งหมด ระบบทำงานถูกต้อง</w:t>
+            </w:r>
           </w:p>
         </w:tc>
         <w:tc>
@@ -14454,13 +16339,23 @@
           </w:tcPr>
           <w:p>
             <w:pPr>
-              <w:rPr>
-                <w:rFonts w:ascii="TH SarabunPSK" w:hAnsi="TH SarabunPSK" w:cs="TH SarabunPSK"/>
-                <w:sz w:val="32"/>
-                <w:szCs w:val="32"/>
-                <w:lang w:bidi="th-TH"/>
-              </w:rPr>
-            </w:pPr>
+              <w:jc w:val="center"/>
+              <w:rPr>
+                <w:rFonts w:ascii="TH SarabunPSK" w:hAnsi="TH SarabunPSK" w:cs="TH SarabunPSK"/>
+                <w:sz w:val="32"/>
+                <w:szCs w:val="32"/>
+                <w:lang w:bidi="th-TH"/>
+              </w:rPr>
+            </w:pPr>
+            <w:r>
+              <w:rPr>
+                <w:rFonts w:ascii="TH SarabunPSK" w:hAnsi="TH SarabunPSK" w:cs="TH SarabunPSK"/>
+                <w:sz w:val="32"/>
+                <w:szCs w:val="32"/>
+                <w:lang w:bidi="th-TH"/>
+              </w:rPr>
+              <w:t>-</w:t>
+            </w:r>
           </w:p>
         </w:tc>
       </w:tr>
@@ -14616,13 +16511,23 @@
           </w:tcPr>
           <w:p>
             <w:pPr>
-              <w:rPr>
-                <w:rFonts w:ascii="TH SarabunPSK" w:hAnsi="TH SarabunPSK" w:cs="TH SarabunPSK"/>
-                <w:sz w:val="32"/>
-                <w:szCs w:val="32"/>
-                <w:lang w:bidi="th-TH"/>
-              </w:rPr>
-            </w:pPr>
+              <w:jc w:val="center"/>
+              <w:rPr>
+                <w:rFonts w:ascii="TH SarabunPSK" w:hAnsi="TH SarabunPSK" w:cs="TH SarabunPSK"/>
+                <w:sz w:val="32"/>
+                <w:szCs w:val="32"/>
+                <w:lang w:bidi="th-TH"/>
+              </w:rPr>
+            </w:pPr>
+            <w:r>
+              <w:rPr>
+                <w:rFonts w:ascii="TH SarabunPSK" w:hAnsi="TH SarabunPSK" w:cs="TH SarabunPSK"/>
+                <w:sz w:val="32"/>
+                <w:szCs w:val="32"/>
+                <w:lang w:bidi="th-TH"/>
+              </w:rPr>
+              <w:t>6</w:t>
+            </w:r>
           </w:p>
         </w:tc>
         <w:tc>
@@ -14634,13 +16539,23 @@
           </w:tcPr>
           <w:p>
             <w:pPr>
-              <w:rPr>
-                <w:rFonts w:ascii="TH SarabunPSK" w:hAnsi="TH SarabunPSK" w:cs="TH SarabunPSK"/>
-                <w:sz w:val="32"/>
-                <w:szCs w:val="32"/>
-                <w:lang w:bidi="th-TH"/>
-              </w:rPr>
-            </w:pPr>
+              <w:jc w:val="center"/>
+              <w:rPr>
+                <w:rFonts w:ascii="TH SarabunPSK" w:hAnsi="TH SarabunPSK" w:cs="TH SarabunPSK"/>
+                <w:sz w:val="32"/>
+                <w:szCs w:val="32"/>
+                <w:lang w:bidi="th-TH"/>
+              </w:rPr>
+            </w:pPr>
+            <w:r>
+              <w:rPr>
+                <w:rFonts w:ascii="TH SarabunPSK" w:hAnsi="TH SarabunPSK" w:cs="TH SarabunPSK"/>
+                <w:sz w:val="32"/>
+                <w:szCs w:val="32"/>
+                <w:lang w:bidi="th-TH"/>
+              </w:rPr>
+              <w:t>6</w:t>
+            </w:r>
           </w:p>
         </w:tc>
         <w:tc>
@@ -14652,13 +16567,23 @@
           </w:tcPr>
           <w:p>
             <w:pPr>
-              <w:rPr>
-                <w:rFonts w:ascii="TH SarabunPSK" w:hAnsi="TH SarabunPSK" w:cs="TH SarabunPSK"/>
-                <w:sz w:val="32"/>
-                <w:szCs w:val="32"/>
-                <w:lang w:bidi="th-TH"/>
-              </w:rPr>
-            </w:pPr>
+              <w:jc w:val="center"/>
+              <w:rPr>
+                <w:rFonts w:ascii="TH SarabunPSK" w:hAnsi="TH SarabunPSK" w:cs="TH SarabunPSK"/>
+                <w:sz w:val="32"/>
+                <w:szCs w:val="32"/>
+                <w:lang w:bidi="th-TH"/>
+              </w:rPr>
+            </w:pPr>
+            <w:r>
+              <w:rPr>
+                <w:rFonts w:ascii="TH SarabunPSK" w:hAnsi="TH SarabunPSK" w:cs="TH SarabunPSK"/>
+                <w:sz w:val="32"/>
+                <w:szCs w:val="32"/>
+                <w:lang w:bidi="th-TH"/>
+              </w:rPr>
+              <w:t>0</w:t>
+            </w:r>
           </w:p>
         </w:tc>
         <w:tc>
@@ -14670,13 +16595,23 @@
           </w:tcPr>
           <w:p>
             <w:pPr>
-              <w:rPr>
-                <w:rFonts w:ascii="TH SarabunPSK" w:hAnsi="TH SarabunPSK" w:cs="TH SarabunPSK"/>
-                <w:sz w:val="32"/>
-                <w:szCs w:val="32"/>
-                <w:lang w:bidi="th-TH"/>
-              </w:rPr>
-            </w:pPr>
+              <w:jc w:val="center"/>
+              <w:rPr>
+                <w:rFonts w:ascii="TH SarabunPSK" w:hAnsi="TH SarabunPSK" w:cs="TH SarabunPSK"/>
+                <w:sz w:val="32"/>
+                <w:szCs w:val="32"/>
+                <w:lang w:bidi="th-TH"/>
+              </w:rPr>
+            </w:pPr>
+            <w:r>
+              <w:rPr>
+                <w:rFonts w:ascii="TH SarabunPSK" w:hAnsi="TH SarabunPSK" w:cs="TH SarabunPSK"/>
+                <w:sz w:val="32"/>
+                <w:szCs w:val="32"/>
+                <w:lang w:bidi="th-TH"/>
+              </w:rPr>
+              <w:t>0</w:t>
+            </w:r>
           </w:p>
         </w:tc>
         <w:tc>
@@ -14688,13 +16623,23 @@
           </w:tcPr>
           <w:p>
             <w:pPr>
-              <w:rPr>
-                <w:rFonts w:ascii="TH SarabunPSK" w:hAnsi="TH SarabunPSK" w:cs="TH SarabunPSK"/>
-                <w:sz w:val="32"/>
-                <w:szCs w:val="32"/>
-                <w:lang w:bidi="th-TH"/>
-              </w:rPr>
-            </w:pPr>
+              <w:jc w:val="center"/>
+              <w:rPr>
+                <w:rFonts w:ascii="TH SarabunPSK" w:hAnsi="TH SarabunPSK" w:cs="TH SarabunPSK"/>
+                <w:sz w:val="32"/>
+                <w:szCs w:val="32"/>
+                <w:lang w:bidi="th-TH"/>
+              </w:rPr>
+            </w:pPr>
+            <w:r>
+              <w:rPr>
+                <w:rFonts w:ascii="TH SarabunPSK" w:hAnsi="TH SarabunPSK" w:cs="TH SarabunPSK"/>
+                <w:sz w:val="32"/>
+                <w:szCs w:val="32"/>
+                <w:lang w:bidi="th-TH"/>
+              </w:rPr>
+              <w:t>0</w:t>
+            </w:r>
           </w:p>
         </w:tc>
         <w:tc>
@@ -14706,13 +16651,43 @@
           </w:tcPr>
           <w:p>
             <w:pPr>
-              <w:rPr>
-                <w:rFonts w:ascii="TH SarabunPSK" w:hAnsi="TH SarabunPSK" w:cs="TH SarabunPSK"/>
-                <w:sz w:val="32"/>
-                <w:szCs w:val="32"/>
-                <w:lang w:bidi="th-TH"/>
-              </w:rPr>
-            </w:pPr>
+              <w:jc w:val="center"/>
+              <w:rPr>
+                <w:rFonts w:ascii="TH SarabunPSK" w:hAnsi="TH SarabunPSK" w:cs="TH SarabunPSK"/>
+                <w:sz w:val="32"/>
+                <w:szCs w:val="32"/>
+                <w:lang w:bidi="th-TH"/>
+              </w:rPr>
+            </w:pPr>
+            <w:r>
+              <w:rPr>
+                <w:rFonts w:ascii="TH SarabunPSK" w:hAnsi="TH SarabunPSK" w:cs="TH SarabunPSK"/>
+                <w:sz w:val="32"/>
+                <w:szCs w:val="32"/>
+                <w:cs/>
+                <w:lang w:bidi="th-TH"/>
+              </w:rPr>
+              <w:t xml:space="preserve">ทดสอบผ่านทั้งหมด ระบบแสดง </w:t>
+            </w:r>
+            <w:r>
+              <w:rPr>
+                <w:rFonts w:ascii="TH SarabunPSK" w:hAnsi="TH SarabunPSK" w:cs="TH SarabunPSK"/>
+                <w:sz w:val="32"/>
+                <w:szCs w:val="32"/>
+                <w:lang w:bidi="th-TH"/>
+              </w:rPr>
+              <w:t xml:space="preserve">error message </w:t>
+            </w:r>
+            <w:r>
+              <w:rPr>
+                <w:rFonts w:ascii="TH SarabunPSK" w:hAnsi="TH SarabunPSK" w:cs="TH SarabunPSK"/>
+                <w:sz w:val="32"/>
+                <w:szCs w:val="32"/>
+                <w:cs/>
+                <w:lang w:bidi="th-TH"/>
+              </w:rPr>
+              <w:t>ถูกต้อง</w:t>
+            </w:r>
           </w:p>
         </w:tc>
         <w:tc>
@@ -14724,13 +16699,23 @@
           </w:tcPr>
           <w:p>
             <w:pPr>
-              <w:rPr>
-                <w:rFonts w:ascii="TH SarabunPSK" w:hAnsi="TH SarabunPSK" w:cs="TH SarabunPSK"/>
-                <w:sz w:val="32"/>
-                <w:szCs w:val="32"/>
-                <w:lang w:bidi="th-TH"/>
-              </w:rPr>
-            </w:pPr>
+              <w:jc w:val="center"/>
+              <w:rPr>
+                <w:rFonts w:ascii="TH SarabunPSK" w:hAnsi="TH SarabunPSK" w:cs="TH SarabunPSK"/>
+                <w:sz w:val="32"/>
+                <w:szCs w:val="32"/>
+                <w:lang w:bidi="th-TH"/>
+              </w:rPr>
+            </w:pPr>
+            <w:r>
+              <w:rPr>
+                <w:rFonts w:ascii="TH SarabunPSK" w:hAnsi="TH SarabunPSK" w:cs="TH SarabunPSK"/>
+                <w:sz w:val="32"/>
+                <w:szCs w:val="32"/>
+                <w:lang w:bidi="th-TH"/>
+              </w:rPr>
+              <w:t>-</w:t>
+            </w:r>
           </w:p>
         </w:tc>
       </w:tr>
@@ -14769,7 +16754,6 @@
                 <w:cs/>
                 <w:lang w:bidi="th-TH"/>
               </w:rPr>
-              <w:lastRenderedPageBreak/>
               <w:t>รวม</w:t>
             </w:r>
           </w:p>
@@ -14786,13 +16770,23 @@
           </w:tcPr>
           <w:p>
             <w:pPr>
-              <w:rPr>
-                <w:rFonts w:ascii="TH SarabunPSK" w:hAnsi="TH SarabunPSK" w:cs="TH SarabunPSK"/>
-                <w:sz w:val="32"/>
-                <w:szCs w:val="32"/>
-                <w:lang w:bidi="th-TH"/>
-              </w:rPr>
-            </w:pPr>
+              <w:jc w:val="center"/>
+              <w:rPr>
+                <w:rFonts w:ascii="TH SarabunPSK" w:hAnsi="TH SarabunPSK" w:cs="TH SarabunPSK"/>
+                <w:sz w:val="32"/>
+                <w:szCs w:val="32"/>
+                <w:lang w:bidi="th-TH"/>
+              </w:rPr>
+            </w:pPr>
+            <w:r>
+              <w:rPr>
+                <w:rFonts w:ascii="TH SarabunPSK" w:hAnsi="TH SarabunPSK" w:cs="TH SarabunPSK"/>
+                <w:sz w:val="32"/>
+                <w:szCs w:val="32"/>
+                <w:lang w:bidi="th-TH"/>
+              </w:rPr>
+              <w:t>8</w:t>
+            </w:r>
           </w:p>
         </w:tc>
         <w:tc>
@@ -14807,13 +16801,23 @@
           </w:tcPr>
           <w:p>
             <w:pPr>
-              <w:rPr>
-                <w:rFonts w:ascii="TH SarabunPSK" w:hAnsi="TH SarabunPSK" w:cs="TH SarabunPSK"/>
-                <w:sz w:val="32"/>
-                <w:szCs w:val="32"/>
-                <w:lang w:bidi="th-TH"/>
-              </w:rPr>
-            </w:pPr>
+              <w:jc w:val="center"/>
+              <w:rPr>
+                <w:rFonts w:ascii="TH SarabunPSK" w:hAnsi="TH SarabunPSK" w:cs="TH SarabunPSK"/>
+                <w:sz w:val="32"/>
+                <w:szCs w:val="32"/>
+                <w:lang w:bidi="th-TH"/>
+              </w:rPr>
+            </w:pPr>
+            <w:r>
+              <w:rPr>
+                <w:rFonts w:ascii="TH SarabunPSK" w:hAnsi="TH SarabunPSK" w:cs="TH SarabunPSK"/>
+                <w:sz w:val="32"/>
+                <w:szCs w:val="32"/>
+                <w:lang w:bidi="th-TH"/>
+              </w:rPr>
+              <w:t>8</w:t>
+            </w:r>
           </w:p>
         </w:tc>
         <w:tc>
@@ -14828,13 +16832,23 @@
           </w:tcPr>
           <w:p>
             <w:pPr>
-              <w:rPr>
-                <w:rFonts w:ascii="TH SarabunPSK" w:hAnsi="TH SarabunPSK" w:cs="TH SarabunPSK"/>
-                <w:sz w:val="32"/>
-                <w:szCs w:val="32"/>
-                <w:lang w:bidi="th-TH"/>
-              </w:rPr>
-            </w:pPr>
+              <w:jc w:val="center"/>
+              <w:rPr>
+                <w:rFonts w:ascii="TH SarabunPSK" w:hAnsi="TH SarabunPSK" w:cs="TH SarabunPSK"/>
+                <w:sz w:val="32"/>
+                <w:szCs w:val="32"/>
+                <w:lang w:bidi="th-TH"/>
+              </w:rPr>
+            </w:pPr>
+            <w:r>
+              <w:rPr>
+                <w:rFonts w:ascii="TH SarabunPSK" w:hAnsi="TH SarabunPSK" w:cs="TH SarabunPSK"/>
+                <w:sz w:val="32"/>
+                <w:szCs w:val="32"/>
+                <w:lang w:bidi="th-TH"/>
+              </w:rPr>
+              <w:t>0</w:t>
+            </w:r>
           </w:p>
         </w:tc>
         <w:tc>
@@ -14849,13 +16863,23 @@
           </w:tcPr>
           <w:p>
             <w:pPr>
-              <w:rPr>
-                <w:rFonts w:ascii="TH SarabunPSK" w:hAnsi="TH SarabunPSK" w:cs="TH SarabunPSK"/>
-                <w:sz w:val="32"/>
-                <w:szCs w:val="32"/>
-                <w:lang w:bidi="th-TH"/>
-              </w:rPr>
-            </w:pPr>
+              <w:jc w:val="center"/>
+              <w:rPr>
+                <w:rFonts w:ascii="TH SarabunPSK" w:hAnsi="TH SarabunPSK" w:cs="TH SarabunPSK"/>
+                <w:sz w:val="32"/>
+                <w:szCs w:val="32"/>
+                <w:lang w:bidi="th-TH"/>
+              </w:rPr>
+            </w:pPr>
+            <w:r>
+              <w:rPr>
+                <w:rFonts w:ascii="TH SarabunPSK" w:hAnsi="TH SarabunPSK" w:cs="TH SarabunPSK"/>
+                <w:sz w:val="32"/>
+                <w:szCs w:val="32"/>
+                <w:lang w:bidi="th-TH"/>
+              </w:rPr>
+              <w:t>0</w:t>
+            </w:r>
           </w:p>
         </w:tc>
         <w:tc>
@@ -14870,13 +16894,23 @@
           </w:tcPr>
           <w:p>
             <w:pPr>
-              <w:rPr>
-                <w:rFonts w:ascii="TH SarabunPSK" w:hAnsi="TH SarabunPSK" w:cs="TH SarabunPSK"/>
-                <w:sz w:val="32"/>
-                <w:szCs w:val="32"/>
-                <w:lang w:bidi="th-TH"/>
-              </w:rPr>
-            </w:pPr>
+              <w:jc w:val="center"/>
+              <w:rPr>
+                <w:rFonts w:ascii="TH SarabunPSK" w:hAnsi="TH SarabunPSK" w:cs="TH SarabunPSK"/>
+                <w:sz w:val="32"/>
+                <w:szCs w:val="32"/>
+                <w:lang w:bidi="th-TH"/>
+              </w:rPr>
+            </w:pPr>
+            <w:r>
+              <w:rPr>
+                <w:rFonts w:ascii="TH SarabunPSK" w:hAnsi="TH SarabunPSK" w:cs="TH SarabunPSK"/>
+                <w:sz w:val="32"/>
+                <w:szCs w:val="32"/>
+                <w:lang w:bidi="th-TH"/>
+              </w:rPr>
+              <w:t>0</w:t>
+            </w:r>
           </w:p>
         </w:tc>
         <w:tc>
@@ -14891,13 +16925,24 @@
           </w:tcPr>
           <w:p>
             <w:pPr>
-              <w:rPr>
-                <w:rFonts w:ascii="TH SarabunPSK" w:hAnsi="TH SarabunPSK" w:cs="TH SarabunPSK"/>
-                <w:sz w:val="32"/>
-                <w:szCs w:val="32"/>
-                <w:lang w:bidi="th-TH"/>
-              </w:rPr>
-            </w:pPr>
+              <w:jc w:val="center"/>
+              <w:rPr>
+                <w:rFonts w:ascii="TH SarabunPSK" w:hAnsi="TH SarabunPSK" w:cs="TH SarabunPSK"/>
+                <w:sz w:val="32"/>
+                <w:szCs w:val="32"/>
+                <w:lang w:bidi="th-TH"/>
+              </w:rPr>
+            </w:pPr>
+            <w:r>
+              <w:rPr>
+                <w:rFonts w:ascii="TH SarabunPSK" w:hAnsi="TH SarabunPSK" w:cs="TH SarabunPSK" w:hint="cs"/>
+                <w:sz w:val="32"/>
+                <w:szCs w:val="32"/>
+                <w:cs/>
+                <w:lang w:bidi="th-TH"/>
+              </w:rPr>
+              <w:t>ผ่านทั้งหมด</w:t>
+            </w:r>
           </w:p>
         </w:tc>
         <w:tc>
@@ -14912,13 +16957,23 @@
           </w:tcPr>
           <w:p>
             <w:pPr>
-              <w:rPr>
-                <w:rFonts w:ascii="TH SarabunPSK" w:hAnsi="TH SarabunPSK" w:cs="TH SarabunPSK"/>
-                <w:sz w:val="32"/>
-                <w:szCs w:val="32"/>
-                <w:lang w:bidi="th-TH"/>
-              </w:rPr>
-            </w:pPr>
+              <w:jc w:val="center"/>
+              <w:rPr>
+                <w:rFonts w:ascii="TH SarabunPSK" w:hAnsi="TH SarabunPSK" w:cs="TH SarabunPSK"/>
+                <w:sz w:val="32"/>
+                <w:szCs w:val="32"/>
+                <w:lang w:bidi="th-TH"/>
+              </w:rPr>
+            </w:pPr>
+            <w:r>
+              <w:rPr>
+                <w:rFonts w:ascii="TH SarabunPSK" w:hAnsi="TH SarabunPSK" w:cs="TH SarabunPSK"/>
+                <w:sz w:val="32"/>
+                <w:szCs w:val="32"/>
+                <w:lang w:bidi="th-TH"/>
+              </w:rPr>
+              <w:t>-</w:t>
+            </w:r>
           </w:p>
         </w:tc>
       </w:tr>
@@ -14926,7 +16981,7 @@
     <w:p>
       <w:pPr>
         <w:rPr>
-          <w:rFonts w:ascii="TH SarabunPSK" w:hAnsi="TH SarabunPSK" w:cs="TH SarabunPSK"/>
+          <w:rFonts w:ascii="TH SarabunPSK" w:hAnsi="TH SarabunPSK" w:cs="TH SarabunPSK" w:hint="cs"/>
           <w:sz w:val="32"/>
           <w:szCs w:val="32"/>
           <w:lang w:bidi="th-TH"/>
@@ -17422,7 +19477,6 @@
   <w:style w:type="character" w:default="1" w:styleId="DefaultParagraphFont">
     <w:name w:val="Default Paragraph Font"/>
     <w:uiPriority w:val="1"/>
-    <w:semiHidden/>
     <w:unhideWhenUsed/>
   </w:style>
   <w:style w:type="table" w:default="1" w:styleId="TableNormal">

</xml_diff>